<commit_message>
MCD, MLD, MPD, Dictionnaire
</commit_message>
<xml_diff>
--- a/Projet_doc.docx
+++ b/Projet_doc.docx
@@ -4,27 +4,1600 @@
   <w:body>
     <w:p>
       <w:pPr>
+        <w:pStyle w:val="berschrift1"/>
+        <w:rPr>
+          <w:lang w:val="fr-FR"/>
+        </w:rPr>
+      </w:pPr>
+      <w:r>
+        <w:rPr>
+          <w:lang w:val="fr-FR"/>
+        </w:rPr>
+        <w:t xml:space="preserve">Projet </w:t>
+      </w:r>
+      <w:r>
+        <w:rPr>
+          <w:lang w:val="fr-FR"/>
+        </w:rPr>
+        <w:t>Voyage</w:t>
+      </w:r>
+      <w:r>
+        <w:rPr>
+          <w:lang w:val="fr-FR"/>
+        </w:rPr>
+        <w:t xml:space="preserve"> Documentation</w:t>
+      </w:r>
+    </w:p>
+    <w:p>
+      <w:pPr>
         <w:rPr>
           <w:b/>
           <w:bCs/>
           <w:lang w:val="fr-FR"/>
         </w:rPr>
       </w:pPr>
-      <w:r>
+    </w:p>
+    <w:p>
+      <w:pPr>
+        <w:pStyle w:val="berschrift2"/>
+        <w:rPr>
+          <w:lang w:val="fr-FR"/>
+        </w:rPr>
+      </w:pPr>
+      <w:bookmarkStart w:id="0" w:name="_Toc185413041"/>
+      <w:r>
+        <w:rPr>
+          <w:lang w:val="fr-FR"/>
+        </w:rPr>
+        <w:t>Dictionnaire de données :</w:t>
+      </w:r>
+      <w:bookmarkEnd w:id="0"/>
+    </w:p>
+    <w:p>
+      <w:pPr>
         <w:rPr>
           <w:b/>
           <w:bCs/>
           <w:lang w:val="fr-FR"/>
         </w:rPr>
-        <w:t xml:space="preserve">Projet </w:t>
-      </w:r>
-      <w:r>
+      </w:pPr>
+    </w:p>
+    <w:tbl>
+      <w:tblPr>
+        <w:tblStyle w:val="Tabellenraster"/>
+        <w:tblW w:w="9062" w:type="dxa"/>
+        <w:tblLook w:val="04A0" w:firstRow="1" w:lastRow="0" w:firstColumn="1" w:lastColumn="0" w:noHBand="0" w:noVBand="1"/>
+      </w:tblPr>
+      <w:tblGrid>
+        <w:gridCol w:w="2317"/>
+        <w:gridCol w:w="2251"/>
+        <w:gridCol w:w="2239"/>
+        <w:gridCol w:w="2255"/>
+      </w:tblGrid>
+      <w:tr>
+        <w:tc>
+          <w:tcPr>
+            <w:tcW w:w="2317" w:type="dxa"/>
+          </w:tcPr>
+          <w:p>
+            <w:pPr>
+              <w:rPr>
+                <w:lang w:val="fr-FR"/>
+              </w:rPr>
+            </w:pPr>
+            <w:r>
+              <w:rPr>
+                <w:lang w:val="fr-FR"/>
+              </w:rPr>
+              <w:t>Code</w:t>
+            </w:r>
+          </w:p>
+        </w:tc>
+        <w:tc>
+          <w:tcPr>
+            <w:tcW w:w="2251" w:type="dxa"/>
+          </w:tcPr>
+          <w:p>
+            <w:pPr>
+              <w:rPr>
+                <w:lang w:val="fr-FR"/>
+              </w:rPr>
+            </w:pPr>
+            <w:r>
+              <w:rPr>
+                <w:lang w:val="fr-FR"/>
+              </w:rPr>
+              <w:t>Designation</w:t>
+            </w:r>
+          </w:p>
+        </w:tc>
+        <w:tc>
+          <w:tcPr>
+            <w:tcW w:w="2239" w:type="dxa"/>
+          </w:tcPr>
+          <w:p>
+            <w:pPr>
+              <w:rPr>
+                <w:lang w:val="fr-FR"/>
+              </w:rPr>
+            </w:pPr>
+            <w:r>
+              <w:rPr>
+                <w:lang w:val="fr-FR"/>
+              </w:rPr>
+              <w:t>Type</w:t>
+            </w:r>
+          </w:p>
+        </w:tc>
+        <w:tc>
+          <w:tcPr>
+            <w:tcW w:w="2255" w:type="dxa"/>
+          </w:tcPr>
+          <w:p>
+            <w:pPr>
+              <w:rPr>
+                <w:lang w:val="fr-FR"/>
+              </w:rPr>
+            </w:pPr>
+            <w:r>
+              <w:rPr>
+                <w:lang w:val="fr-FR"/>
+              </w:rPr>
+              <w:t>Commentaire</w:t>
+            </w:r>
+          </w:p>
+        </w:tc>
+      </w:tr>
+      <w:tr>
+        <w:tc>
+          <w:tcPr>
+            <w:tcW w:w="2317" w:type="dxa"/>
+          </w:tcPr>
+          <w:p>
+            <w:pPr>
+              <w:rPr>
+                <w:lang w:val="fr-FR"/>
+              </w:rPr>
+            </w:pPr>
+            <w:r>
+              <w:rPr>
+                <w:lang w:val="fr-FR"/>
+              </w:rPr>
+              <w:t>i</w:t>
+            </w:r>
+            <w:r>
+              <w:rPr>
+                <w:lang w:val="fr-FR"/>
+              </w:rPr>
+              <w:t>d</w:t>
+            </w:r>
+            <w:r>
+              <w:rPr>
+                <w:lang w:val="fr-FR"/>
+              </w:rPr>
+              <w:t>_c</w:t>
+            </w:r>
+            <w:r>
+              <w:rPr>
+                <w:lang w:val="fr-FR"/>
+              </w:rPr>
+              <w:t>lient</w:t>
+            </w:r>
+          </w:p>
+        </w:tc>
+        <w:tc>
+          <w:tcPr>
+            <w:tcW w:w="2251" w:type="dxa"/>
+          </w:tcPr>
+          <w:p>
+            <w:pPr>
+              <w:rPr>
+                <w:lang w:val="fr-FR"/>
+              </w:rPr>
+            </w:pPr>
+          </w:p>
+        </w:tc>
+        <w:tc>
+          <w:tcPr>
+            <w:tcW w:w="2239" w:type="dxa"/>
+          </w:tcPr>
+          <w:p>
+            <w:pPr>
+              <w:rPr>
+                <w:lang w:val="fr-FR"/>
+              </w:rPr>
+            </w:pPr>
+            <w:r>
+              <w:rPr>
+                <w:lang w:val="fr-FR"/>
+              </w:rPr>
+              <w:t>N</w:t>
+            </w:r>
+          </w:p>
+        </w:tc>
+        <w:tc>
+          <w:tcPr>
+            <w:tcW w:w="2255" w:type="dxa"/>
+          </w:tcPr>
+          <w:p>
+            <w:pPr>
+              <w:rPr>
+                <w:lang w:val="fr-FR"/>
+              </w:rPr>
+            </w:pPr>
+            <w:r>
+              <w:rPr>
+                <w:lang w:val="fr-FR"/>
+              </w:rPr>
+              <w:t>Identifiant unique</w:t>
+            </w:r>
+          </w:p>
+        </w:tc>
+      </w:tr>
+      <w:tr>
+        <w:tc>
+          <w:tcPr>
+            <w:tcW w:w="2317" w:type="dxa"/>
+          </w:tcPr>
+          <w:p>
+            <w:pPr>
+              <w:rPr>
+                <w:lang w:val="fr-FR"/>
+              </w:rPr>
+            </w:pPr>
+            <w:r>
+              <w:rPr>
+                <w:lang w:val="fr-FR"/>
+              </w:rPr>
+              <w:t>id_conseiller</w:t>
+            </w:r>
+          </w:p>
+        </w:tc>
+        <w:tc>
+          <w:tcPr>
+            <w:tcW w:w="2251" w:type="dxa"/>
+          </w:tcPr>
+          <w:p>
+            <w:pPr>
+              <w:rPr>
+                <w:lang w:val="fr-FR"/>
+              </w:rPr>
+            </w:pPr>
+          </w:p>
+        </w:tc>
+        <w:tc>
+          <w:tcPr>
+            <w:tcW w:w="2239" w:type="dxa"/>
+          </w:tcPr>
+          <w:p>
+            <w:pPr>
+              <w:rPr>
+                <w:lang w:val="fr-FR"/>
+              </w:rPr>
+            </w:pPr>
+            <w:r>
+              <w:rPr>
+                <w:lang w:val="fr-FR"/>
+              </w:rPr>
+              <w:t>N</w:t>
+            </w:r>
+          </w:p>
+        </w:tc>
+        <w:tc>
+          <w:tcPr>
+            <w:tcW w:w="2255" w:type="dxa"/>
+          </w:tcPr>
+          <w:p>
+            <w:pPr>
+              <w:rPr>
+                <w:lang w:val="fr-FR"/>
+              </w:rPr>
+            </w:pPr>
+            <w:r>
+              <w:rPr>
+                <w:lang w:val="fr-FR"/>
+              </w:rPr>
+              <w:t>Identifiant unique</w:t>
+            </w:r>
+          </w:p>
+        </w:tc>
+      </w:tr>
+      <w:tr>
+        <w:tc>
+          <w:tcPr>
+            <w:tcW w:w="2317" w:type="dxa"/>
+          </w:tcPr>
+          <w:p>
+            <w:pPr>
+              <w:rPr>
+                <w:lang w:val="fr-FR"/>
+              </w:rPr>
+            </w:pPr>
+            <w:r>
+              <w:rPr>
+                <w:lang w:val="fr-FR"/>
+              </w:rPr>
+              <w:t>id_compagnie</w:t>
+            </w:r>
+          </w:p>
+        </w:tc>
+        <w:tc>
+          <w:tcPr>
+            <w:tcW w:w="2251" w:type="dxa"/>
+          </w:tcPr>
+          <w:p>
+            <w:pPr>
+              <w:rPr>
+                <w:lang w:val="fr-FR"/>
+              </w:rPr>
+            </w:pPr>
+          </w:p>
+        </w:tc>
+        <w:tc>
+          <w:tcPr>
+            <w:tcW w:w="2239" w:type="dxa"/>
+          </w:tcPr>
+          <w:p>
+            <w:pPr>
+              <w:rPr>
+                <w:lang w:val="fr-FR"/>
+              </w:rPr>
+            </w:pPr>
+            <w:r>
+              <w:rPr>
+                <w:lang w:val="fr-FR"/>
+              </w:rPr>
+              <w:t>N</w:t>
+            </w:r>
+          </w:p>
+        </w:tc>
+        <w:tc>
+          <w:tcPr>
+            <w:tcW w:w="2255" w:type="dxa"/>
+          </w:tcPr>
+          <w:p>
+            <w:pPr>
+              <w:rPr>
+                <w:lang w:val="fr-FR"/>
+              </w:rPr>
+            </w:pPr>
+            <w:r>
+              <w:rPr>
+                <w:lang w:val="fr-FR"/>
+              </w:rPr>
+              <w:t>Identifiant unique</w:t>
+            </w:r>
+          </w:p>
+        </w:tc>
+      </w:tr>
+      <w:tr>
+        <w:tc>
+          <w:tcPr>
+            <w:tcW w:w="2317" w:type="dxa"/>
+          </w:tcPr>
+          <w:p>
+            <w:pPr>
+              <w:rPr>
+                <w:lang w:val="fr-FR"/>
+              </w:rPr>
+            </w:pPr>
+            <w:r>
+              <w:rPr>
+                <w:lang w:val="fr-FR"/>
+              </w:rPr>
+              <w:t>id_reservation</w:t>
+            </w:r>
+          </w:p>
+        </w:tc>
+        <w:tc>
+          <w:tcPr>
+            <w:tcW w:w="2251" w:type="dxa"/>
+          </w:tcPr>
+          <w:p>
+            <w:pPr>
+              <w:rPr>
+                <w:lang w:val="fr-FR"/>
+              </w:rPr>
+            </w:pPr>
+          </w:p>
+        </w:tc>
+        <w:tc>
+          <w:tcPr>
+            <w:tcW w:w="2239" w:type="dxa"/>
+          </w:tcPr>
+          <w:p>
+            <w:pPr>
+              <w:rPr>
+                <w:lang w:val="fr-FR"/>
+              </w:rPr>
+            </w:pPr>
+            <w:r>
+              <w:rPr>
+                <w:lang w:val="fr-FR"/>
+              </w:rPr>
+              <w:t>N</w:t>
+            </w:r>
+          </w:p>
+        </w:tc>
+        <w:tc>
+          <w:tcPr>
+            <w:tcW w:w="2255" w:type="dxa"/>
+          </w:tcPr>
+          <w:p>
+            <w:pPr>
+              <w:rPr>
+                <w:lang w:val="fr-FR"/>
+              </w:rPr>
+            </w:pPr>
+            <w:r>
+              <w:rPr>
+                <w:lang w:val="fr-FR"/>
+              </w:rPr>
+              <w:t>Identifiant unique</w:t>
+            </w:r>
+          </w:p>
+        </w:tc>
+      </w:tr>
+      <w:tr>
+        <w:tc>
+          <w:tcPr>
+            <w:tcW w:w="2317" w:type="dxa"/>
+          </w:tcPr>
+          <w:p>
+            <w:pPr>
+              <w:rPr>
+                <w:lang w:val="fr-FR"/>
+              </w:rPr>
+            </w:pPr>
+            <w:r>
+              <w:rPr>
+                <w:lang w:val="fr-FR"/>
+              </w:rPr>
+              <w:t>id_reservataire</w:t>
+            </w:r>
+          </w:p>
+        </w:tc>
+        <w:tc>
+          <w:tcPr>
+            <w:tcW w:w="2251" w:type="dxa"/>
+          </w:tcPr>
+          <w:p>
+            <w:pPr>
+              <w:rPr>
+                <w:lang w:val="fr-FR"/>
+              </w:rPr>
+            </w:pPr>
+          </w:p>
+        </w:tc>
+        <w:tc>
+          <w:tcPr>
+            <w:tcW w:w="2239" w:type="dxa"/>
+          </w:tcPr>
+          <w:p>
+            <w:pPr>
+              <w:rPr>
+                <w:lang w:val="fr-FR"/>
+              </w:rPr>
+            </w:pPr>
+            <w:r>
+              <w:rPr>
+                <w:lang w:val="fr-FR"/>
+              </w:rPr>
+              <w:t>N</w:t>
+            </w:r>
+          </w:p>
+        </w:tc>
+        <w:tc>
+          <w:tcPr>
+            <w:tcW w:w="2255" w:type="dxa"/>
+          </w:tcPr>
+          <w:p>
+            <w:pPr>
+              <w:rPr>
+                <w:lang w:val="fr-FR"/>
+              </w:rPr>
+            </w:pPr>
+            <w:r>
+              <w:rPr>
+                <w:lang w:val="fr-FR"/>
+              </w:rPr>
+              <w:t>Identifiant unique</w:t>
+            </w:r>
+          </w:p>
+        </w:tc>
+      </w:tr>
+      <w:tr>
+        <w:tc>
+          <w:tcPr>
+            <w:tcW w:w="2317" w:type="dxa"/>
+          </w:tcPr>
+          <w:p>
+            <w:pPr>
+              <w:rPr>
+                <w:lang w:val="fr-FR"/>
+              </w:rPr>
+            </w:pPr>
+            <w:r>
+              <w:rPr>
+                <w:lang w:val="fr-FR"/>
+              </w:rPr>
+              <w:t>num_vol</w:t>
+            </w:r>
+          </w:p>
+        </w:tc>
+        <w:tc>
+          <w:tcPr>
+            <w:tcW w:w="2251" w:type="dxa"/>
+          </w:tcPr>
+          <w:p>
+            <w:pPr>
+              <w:rPr>
+                <w:lang w:val="fr-FR"/>
+              </w:rPr>
+            </w:pPr>
+          </w:p>
+        </w:tc>
+        <w:tc>
+          <w:tcPr>
+            <w:tcW w:w="2239" w:type="dxa"/>
+          </w:tcPr>
+          <w:p>
+            <w:pPr>
+              <w:rPr>
+                <w:lang w:val="fr-FR"/>
+              </w:rPr>
+            </w:pPr>
+            <w:r>
+              <w:rPr>
+                <w:lang w:val="fr-FR"/>
+              </w:rPr>
+              <w:t>N</w:t>
+            </w:r>
+          </w:p>
+        </w:tc>
+        <w:tc>
+          <w:tcPr>
+            <w:tcW w:w="2255" w:type="dxa"/>
+          </w:tcPr>
+          <w:p>
+            <w:pPr>
+              <w:rPr>
+                <w:lang w:val="fr-FR"/>
+              </w:rPr>
+            </w:pPr>
+            <w:r>
+              <w:rPr>
+                <w:lang w:val="fr-FR"/>
+              </w:rPr>
+              <w:t>Identifiant unique</w:t>
+            </w:r>
+          </w:p>
+        </w:tc>
+      </w:tr>
+      <w:tr>
+        <w:tc>
+          <w:tcPr>
+            <w:tcW w:w="2317" w:type="dxa"/>
+          </w:tcPr>
+          <w:p>
+            <w:pPr>
+              <w:rPr>
+                <w:lang w:val="fr-FR"/>
+              </w:rPr>
+            </w:pPr>
+            <w:r>
+              <w:rPr>
+                <w:lang w:val="fr-FR"/>
+              </w:rPr>
+              <w:t>nom</w:t>
+            </w:r>
+          </w:p>
+        </w:tc>
+        <w:tc>
+          <w:tcPr>
+            <w:tcW w:w="2251" w:type="dxa"/>
+          </w:tcPr>
+          <w:p>
+            <w:pPr>
+              <w:rPr>
+                <w:lang w:val="fr-FR"/>
+              </w:rPr>
+            </w:pPr>
+          </w:p>
+        </w:tc>
+        <w:tc>
+          <w:tcPr>
+            <w:tcW w:w="2239" w:type="dxa"/>
+          </w:tcPr>
+          <w:p>
+            <w:pPr>
+              <w:rPr>
+                <w:lang w:val="fr-FR"/>
+              </w:rPr>
+            </w:pPr>
+            <w:r>
+              <w:rPr>
+                <w:lang w:val="fr-FR"/>
+              </w:rPr>
+              <w:t>A</w:t>
+            </w:r>
+          </w:p>
+        </w:tc>
+        <w:tc>
+          <w:tcPr>
+            <w:tcW w:w="2255" w:type="dxa"/>
+          </w:tcPr>
+          <w:p>
+            <w:pPr>
+              <w:rPr>
+                <w:lang w:val="fr-FR"/>
+              </w:rPr>
+            </w:pPr>
+          </w:p>
+        </w:tc>
+      </w:tr>
+      <w:tr>
+        <w:tc>
+          <w:tcPr>
+            <w:tcW w:w="2317" w:type="dxa"/>
+          </w:tcPr>
+          <w:p>
+            <w:pPr>
+              <w:rPr>
+                <w:lang w:val="fr-FR"/>
+              </w:rPr>
+            </w:pPr>
+            <w:r>
+              <w:rPr>
+                <w:lang w:val="fr-FR"/>
+              </w:rPr>
+              <w:t>prenom</w:t>
+            </w:r>
+          </w:p>
+        </w:tc>
+        <w:tc>
+          <w:tcPr>
+            <w:tcW w:w="2251" w:type="dxa"/>
+          </w:tcPr>
+          <w:p>
+            <w:pPr>
+              <w:rPr>
+                <w:lang w:val="fr-FR"/>
+              </w:rPr>
+            </w:pPr>
+          </w:p>
+        </w:tc>
+        <w:tc>
+          <w:tcPr>
+            <w:tcW w:w="2239" w:type="dxa"/>
+          </w:tcPr>
+          <w:p>
+            <w:pPr>
+              <w:rPr>
+                <w:lang w:val="fr-FR"/>
+              </w:rPr>
+            </w:pPr>
+            <w:r>
+              <w:rPr>
+                <w:lang w:val="fr-FR"/>
+              </w:rPr>
+              <w:t>A</w:t>
+            </w:r>
+          </w:p>
+        </w:tc>
+        <w:tc>
+          <w:tcPr>
+            <w:tcW w:w="2255" w:type="dxa"/>
+          </w:tcPr>
+          <w:p>
+            <w:pPr>
+              <w:rPr>
+                <w:lang w:val="fr-FR"/>
+              </w:rPr>
+            </w:pPr>
+          </w:p>
+        </w:tc>
+      </w:tr>
+      <w:tr>
+        <w:tc>
+          <w:tcPr>
+            <w:tcW w:w="2317" w:type="dxa"/>
+          </w:tcPr>
+          <w:p>
+            <w:pPr>
+              <w:rPr>
+                <w:lang w:val="fr-FR"/>
+              </w:rPr>
+            </w:pPr>
+            <w:r>
+              <w:rPr>
+                <w:lang w:val="fr-FR"/>
+              </w:rPr>
+              <w:t>num_telephon</w:t>
+            </w:r>
+            <w:r>
+              <w:rPr>
+                <w:lang w:val="fr-FR"/>
+              </w:rPr>
+              <w:t>e</w:t>
+            </w:r>
+          </w:p>
+        </w:tc>
+        <w:tc>
+          <w:tcPr>
+            <w:tcW w:w="2251" w:type="dxa"/>
+          </w:tcPr>
+          <w:p>
+            <w:pPr>
+              <w:rPr>
+                <w:lang w:val="fr-FR"/>
+              </w:rPr>
+            </w:pPr>
+          </w:p>
+        </w:tc>
+        <w:tc>
+          <w:tcPr>
+            <w:tcW w:w="2239" w:type="dxa"/>
+          </w:tcPr>
+          <w:p>
+            <w:pPr>
+              <w:rPr>
+                <w:lang w:val="fr-FR"/>
+              </w:rPr>
+            </w:pPr>
+            <w:r>
+              <w:rPr>
+                <w:lang w:val="fr-FR"/>
+              </w:rPr>
+              <w:t>AN</w:t>
+            </w:r>
+          </w:p>
+        </w:tc>
+        <w:tc>
+          <w:tcPr>
+            <w:tcW w:w="2255" w:type="dxa"/>
+          </w:tcPr>
+          <w:p>
+            <w:pPr>
+              <w:rPr>
+                <w:lang w:val="fr-FR"/>
+              </w:rPr>
+            </w:pPr>
+            <w:r>
+              <w:rPr>
+                <w:lang w:val="fr-FR"/>
+              </w:rPr>
+              <w:t>9 chiffres</w:t>
+            </w:r>
+          </w:p>
+        </w:tc>
+      </w:tr>
+      <w:tr>
+        <w:tc>
+          <w:tcPr>
+            <w:tcW w:w="2317" w:type="dxa"/>
+          </w:tcPr>
+          <w:p>
+            <w:pPr>
+              <w:rPr>
+                <w:lang w:val="fr-FR"/>
+              </w:rPr>
+            </w:pPr>
+            <w:r>
+              <w:rPr>
+                <w:lang w:val="fr-FR"/>
+              </w:rPr>
+              <w:t>mail</w:t>
+            </w:r>
+          </w:p>
+        </w:tc>
+        <w:tc>
+          <w:tcPr>
+            <w:tcW w:w="2251" w:type="dxa"/>
+          </w:tcPr>
+          <w:p>
+            <w:pPr>
+              <w:rPr>
+                <w:lang w:val="fr-FR"/>
+              </w:rPr>
+            </w:pPr>
+          </w:p>
+        </w:tc>
+        <w:tc>
+          <w:tcPr>
+            <w:tcW w:w="2239" w:type="dxa"/>
+          </w:tcPr>
+          <w:p>
+            <w:pPr>
+              <w:rPr>
+                <w:lang w:val="fr-FR"/>
+              </w:rPr>
+            </w:pPr>
+            <w:r>
+              <w:rPr>
+                <w:lang w:val="fr-FR"/>
+              </w:rPr>
+              <w:t>AN</w:t>
+            </w:r>
+          </w:p>
+        </w:tc>
+        <w:tc>
+          <w:tcPr>
+            <w:tcW w:w="2255" w:type="dxa"/>
+          </w:tcPr>
+          <w:p>
+            <w:pPr>
+              <w:rPr>
+                <w:lang w:val="fr-FR"/>
+              </w:rPr>
+            </w:pPr>
+          </w:p>
+        </w:tc>
+      </w:tr>
+      <w:tr>
+        <w:tc>
+          <w:tcPr>
+            <w:tcW w:w="2317" w:type="dxa"/>
+          </w:tcPr>
+          <w:p>
+            <w:pPr>
+              <w:rPr>
+                <w:lang w:val="fr-FR"/>
+              </w:rPr>
+            </w:pPr>
+            <w:r>
+              <w:rPr>
+                <w:lang w:val="fr-FR"/>
+              </w:rPr>
+              <w:t>date_naissance</w:t>
+            </w:r>
+          </w:p>
+        </w:tc>
+        <w:tc>
+          <w:tcPr>
+            <w:tcW w:w="2251" w:type="dxa"/>
+          </w:tcPr>
+          <w:p>
+            <w:pPr>
+              <w:rPr>
+                <w:lang w:val="fr-FR"/>
+              </w:rPr>
+            </w:pPr>
+          </w:p>
+        </w:tc>
+        <w:tc>
+          <w:tcPr>
+            <w:tcW w:w="2239" w:type="dxa"/>
+          </w:tcPr>
+          <w:p>
+            <w:pPr>
+              <w:rPr>
+                <w:lang w:val="fr-FR"/>
+              </w:rPr>
+            </w:pPr>
+            <w:r>
+              <w:rPr>
+                <w:lang w:val="fr-FR"/>
+              </w:rPr>
+              <w:t>Date</w:t>
+            </w:r>
+          </w:p>
+        </w:tc>
+        <w:tc>
+          <w:tcPr>
+            <w:tcW w:w="2255" w:type="dxa"/>
+          </w:tcPr>
+          <w:p>
+            <w:pPr>
+              <w:rPr>
+                <w:lang w:val="fr-FR"/>
+              </w:rPr>
+            </w:pPr>
+          </w:p>
+        </w:tc>
+      </w:tr>
+      <w:tr>
+        <w:tc>
+          <w:tcPr>
+            <w:tcW w:w="2317" w:type="dxa"/>
+          </w:tcPr>
+          <w:p>
+            <w:pPr>
+              <w:rPr>
+                <w:lang w:val="fr-FR"/>
+              </w:rPr>
+            </w:pPr>
+            <w:r>
+              <w:rPr>
+                <w:lang w:val="fr-FR"/>
+              </w:rPr>
+              <w:t>type_vol</w:t>
+            </w:r>
+          </w:p>
+        </w:tc>
+        <w:tc>
+          <w:tcPr>
+            <w:tcW w:w="2251" w:type="dxa"/>
+          </w:tcPr>
+          <w:p>
+            <w:pPr>
+              <w:rPr>
+                <w:lang w:val="fr-FR"/>
+              </w:rPr>
+            </w:pPr>
+          </w:p>
+        </w:tc>
+        <w:tc>
+          <w:tcPr>
+            <w:tcW w:w="2239" w:type="dxa"/>
+          </w:tcPr>
+          <w:p>
+            <w:pPr>
+              <w:rPr>
+                <w:lang w:val="fr-FR"/>
+              </w:rPr>
+            </w:pPr>
+            <w:r>
+              <w:rPr>
+                <w:lang w:val="fr-FR"/>
+              </w:rPr>
+              <w:t>A</w:t>
+            </w:r>
+          </w:p>
+        </w:tc>
+        <w:tc>
+          <w:tcPr>
+            <w:tcW w:w="2255" w:type="dxa"/>
+          </w:tcPr>
+          <w:p>
+            <w:pPr>
+              <w:rPr>
+                <w:lang w:val="fr-FR"/>
+              </w:rPr>
+            </w:pPr>
+          </w:p>
+        </w:tc>
+      </w:tr>
+      <w:tr>
+        <w:tc>
+          <w:tcPr>
+            <w:tcW w:w="2317" w:type="dxa"/>
+          </w:tcPr>
+          <w:p>
+            <w:pPr>
+              <w:rPr>
+                <w:lang w:val="fr-FR"/>
+              </w:rPr>
+            </w:pPr>
+            <w:r>
+              <w:rPr>
+                <w:lang w:val="fr-FR"/>
+              </w:rPr>
+              <w:t>type_paiement</w:t>
+            </w:r>
+          </w:p>
+        </w:tc>
+        <w:tc>
+          <w:tcPr>
+            <w:tcW w:w="2251" w:type="dxa"/>
+          </w:tcPr>
+          <w:p>
+            <w:pPr>
+              <w:rPr>
+                <w:lang w:val="fr-FR"/>
+              </w:rPr>
+            </w:pPr>
+          </w:p>
+        </w:tc>
+        <w:tc>
+          <w:tcPr>
+            <w:tcW w:w="2239" w:type="dxa"/>
+          </w:tcPr>
+          <w:p>
+            <w:pPr>
+              <w:rPr>
+                <w:lang w:val="fr-FR"/>
+              </w:rPr>
+            </w:pPr>
+            <w:r>
+              <w:rPr>
+                <w:lang w:val="fr-FR"/>
+              </w:rPr>
+              <w:t>A</w:t>
+            </w:r>
+          </w:p>
+        </w:tc>
+        <w:tc>
+          <w:tcPr>
+            <w:tcW w:w="2255" w:type="dxa"/>
+          </w:tcPr>
+          <w:p>
+            <w:pPr>
+              <w:rPr>
+                <w:lang w:val="fr-FR"/>
+              </w:rPr>
+            </w:pPr>
+          </w:p>
+        </w:tc>
+      </w:tr>
+      <w:tr>
+        <w:tc>
+          <w:tcPr>
+            <w:tcW w:w="2317" w:type="dxa"/>
+          </w:tcPr>
+          <w:p>
+            <w:pPr>
+              <w:rPr>
+                <w:lang w:val="fr-FR"/>
+              </w:rPr>
+            </w:pPr>
+            <w:r>
+              <w:rPr>
+                <w:lang w:val="fr-FR"/>
+              </w:rPr>
+              <w:t>date_paiement</w:t>
+            </w:r>
+          </w:p>
+        </w:tc>
+        <w:tc>
+          <w:tcPr>
+            <w:tcW w:w="2251" w:type="dxa"/>
+          </w:tcPr>
+          <w:p>
+            <w:pPr>
+              <w:rPr>
+                <w:lang w:val="fr-FR"/>
+              </w:rPr>
+            </w:pPr>
+          </w:p>
+        </w:tc>
+        <w:tc>
+          <w:tcPr>
+            <w:tcW w:w="2239" w:type="dxa"/>
+          </w:tcPr>
+          <w:p>
+            <w:pPr>
+              <w:rPr>
+                <w:lang w:val="fr-FR"/>
+              </w:rPr>
+            </w:pPr>
+            <w:r>
+              <w:rPr>
+                <w:lang w:val="fr-FR"/>
+              </w:rPr>
+              <w:t>Date</w:t>
+            </w:r>
+          </w:p>
+        </w:tc>
+        <w:tc>
+          <w:tcPr>
+            <w:tcW w:w="2255" w:type="dxa"/>
+          </w:tcPr>
+          <w:p>
+            <w:pPr>
+              <w:rPr>
+                <w:lang w:val="fr-FR"/>
+              </w:rPr>
+            </w:pPr>
+          </w:p>
+        </w:tc>
+      </w:tr>
+      <w:tr>
+        <w:tc>
+          <w:tcPr>
+            <w:tcW w:w="2317" w:type="dxa"/>
+          </w:tcPr>
+          <w:p>
+            <w:pPr>
+              <w:rPr>
+                <w:lang w:val="fr-FR"/>
+              </w:rPr>
+            </w:pPr>
+            <w:r>
+              <w:rPr>
+                <w:lang w:val="fr-FR"/>
+              </w:rPr>
+              <w:t>annulation_possible</w:t>
+            </w:r>
+          </w:p>
+        </w:tc>
+        <w:tc>
+          <w:tcPr>
+            <w:tcW w:w="2251" w:type="dxa"/>
+          </w:tcPr>
+          <w:p>
+            <w:pPr>
+              <w:rPr>
+                <w:lang w:val="fr-FR"/>
+              </w:rPr>
+            </w:pPr>
+          </w:p>
+        </w:tc>
+        <w:tc>
+          <w:tcPr>
+            <w:tcW w:w="2239" w:type="dxa"/>
+          </w:tcPr>
+          <w:p>
+            <w:pPr>
+              <w:rPr>
+                <w:lang w:val="fr-FR"/>
+              </w:rPr>
+            </w:pPr>
+            <w:r>
+              <w:rPr>
+                <w:lang w:val="fr-FR"/>
+              </w:rPr>
+              <w:t>A</w:t>
+            </w:r>
+          </w:p>
+        </w:tc>
+        <w:tc>
+          <w:tcPr>
+            <w:tcW w:w="2255" w:type="dxa"/>
+          </w:tcPr>
+          <w:p>
+            <w:pPr>
+              <w:rPr>
+                <w:lang w:val="fr-FR"/>
+              </w:rPr>
+            </w:pPr>
+          </w:p>
+        </w:tc>
+      </w:tr>
+      <w:tr>
+        <w:tc>
+          <w:tcPr>
+            <w:tcW w:w="2317" w:type="dxa"/>
+          </w:tcPr>
+          <w:p>
+            <w:pPr>
+              <w:rPr>
+                <w:lang w:val="fr-FR"/>
+              </w:rPr>
+            </w:pPr>
+            <w:r>
+              <w:rPr>
+                <w:sz w:val="22"/>
+                <w:szCs w:val="22"/>
+                <w:lang w:val="fr-FR"/>
+              </w:rPr>
+              <w:t>date_heure_depart</w:t>
+            </w:r>
+          </w:p>
+        </w:tc>
+        <w:tc>
+          <w:tcPr>
+            <w:tcW w:w="2251" w:type="dxa"/>
+          </w:tcPr>
+          <w:p>
+            <w:pPr>
+              <w:rPr>
+                <w:lang w:val="fr-FR"/>
+              </w:rPr>
+            </w:pPr>
+          </w:p>
+        </w:tc>
+        <w:tc>
+          <w:tcPr>
+            <w:tcW w:w="2239" w:type="dxa"/>
+          </w:tcPr>
+          <w:p>
+            <w:pPr>
+              <w:rPr>
+                <w:lang w:val="fr-FR"/>
+              </w:rPr>
+            </w:pPr>
+            <w:r>
+              <w:rPr>
+                <w:lang w:val="fr-FR"/>
+              </w:rPr>
+              <w:t>Date</w:t>
+            </w:r>
+          </w:p>
+        </w:tc>
+        <w:tc>
+          <w:tcPr>
+            <w:tcW w:w="2255" w:type="dxa"/>
+          </w:tcPr>
+          <w:p>
+            <w:pPr>
+              <w:rPr>
+                <w:lang w:val="fr-FR"/>
+              </w:rPr>
+            </w:pPr>
+            <w:r>
+              <w:rPr>
+                <w:lang w:val="fr-FR"/>
+              </w:rPr>
+              <w:t>Doit être avant date_heure_arrivee</w:t>
+            </w:r>
+          </w:p>
+        </w:tc>
+      </w:tr>
+      <w:tr>
+        <w:tc>
+          <w:tcPr>
+            <w:tcW w:w="2317" w:type="dxa"/>
+          </w:tcPr>
+          <w:p>
+            <w:pPr>
+              <w:rPr>
+                <w:sz w:val="22"/>
+                <w:szCs w:val="22"/>
+                <w:lang w:val="fr-FR"/>
+              </w:rPr>
+            </w:pPr>
+            <w:r>
+              <w:rPr>
+                <w:sz w:val="22"/>
+                <w:szCs w:val="22"/>
+                <w:lang w:val="fr-FR"/>
+              </w:rPr>
+              <w:t>lieu_depart</w:t>
+            </w:r>
+          </w:p>
+        </w:tc>
+        <w:tc>
+          <w:tcPr>
+            <w:tcW w:w="2251" w:type="dxa"/>
+          </w:tcPr>
+          <w:p>
+            <w:pPr>
+              <w:rPr>
+                <w:sz w:val="22"/>
+                <w:szCs w:val="22"/>
+                <w:lang w:val="fr-FR"/>
+              </w:rPr>
+            </w:pPr>
+          </w:p>
+        </w:tc>
+        <w:tc>
+          <w:tcPr>
+            <w:tcW w:w="2239" w:type="dxa"/>
+          </w:tcPr>
+          <w:p>
+            <w:pPr>
+              <w:rPr>
+                <w:sz w:val="22"/>
+                <w:szCs w:val="22"/>
+                <w:lang w:val="fr-FR"/>
+              </w:rPr>
+            </w:pPr>
+            <w:r>
+              <w:rPr>
+                <w:sz w:val="22"/>
+                <w:szCs w:val="22"/>
+                <w:lang w:val="fr-FR"/>
+              </w:rPr>
+              <w:t>A</w:t>
+            </w:r>
+          </w:p>
+        </w:tc>
+        <w:tc>
+          <w:tcPr>
+            <w:tcW w:w="2255" w:type="dxa"/>
+          </w:tcPr>
+          <w:p>
+            <w:pPr>
+              <w:rPr>
+                <w:sz w:val="22"/>
+                <w:szCs w:val="22"/>
+                <w:lang w:val="fr-FR"/>
+              </w:rPr>
+            </w:pPr>
+          </w:p>
+        </w:tc>
+      </w:tr>
+      <w:tr>
+        <w:tc>
+          <w:tcPr>
+            <w:tcW w:w="2317" w:type="dxa"/>
+          </w:tcPr>
+          <w:p>
+            <w:pPr>
+              <w:rPr>
+                <w:sz w:val="22"/>
+                <w:szCs w:val="22"/>
+                <w:lang w:val="fr-FR"/>
+              </w:rPr>
+            </w:pPr>
+            <w:r>
+              <w:rPr>
+                <w:sz w:val="22"/>
+                <w:szCs w:val="22"/>
+                <w:lang w:val="fr-FR"/>
+              </w:rPr>
+              <w:t>date_heure_arrivee</w:t>
+            </w:r>
+          </w:p>
+        </w:tc>
+        <w:tc>
+          <w:tcPr>
+            <w:tcW w:w="2251" w:type="dxa"/>
+          </w:tcPr>
+          <w:p>
+            <w:pPr>
+              <w:rPr>
+                <w:sz w:val="22"/>
+                <w:szCs w:val="22"/>
+                <w:lang w:val="fr-FR"/>
+              </w:rPr>
+            </w:pPr>
+          </w:p>
+        </w:tc>
+        <w:tc>
+          <w:tcPr>
+            <w:tcW w:w="2239" w:type="dxa"/>
+          </w:tcPr>
+          <w:p>
+            <w:pPr>
+              <w:rPr>
+                <w:sz w:val="22"/>
+                <w:szCs w:val="22"/>
+                <w:lang w:val="fr-FR"/>
+              </w:rPr>
+            </w:pPr>
+            <w:r>
+              <w:rPr>
+                <w:sz w:val="22"/>
+                <w:szCs w:val="22"/>
+                <w:lang w:val="fr-FR"/>
+              </w:rPr>
+              <w:t>Date</w:t>
+            </w:r>
+          </w:p>
+        </w:tc>
+        <w:tc>
+          <w:tcPr>
+            <w:tcW w:w="2255" w:type="dxa"/>
+          </w:tcPr>
+          <w:p>
+            <w:pPr>
+              <w:rPr>
+                <w:sz w:val="22"/>
+                <w:szCs w:val="22"/>
+                <w:lang w:val="fr-FR"/>
+              </w:rPr>
+            </w:pPr>
+          </w:p>
+        </w:tc>
+      </w:tr>
+      <w:tr>
+        <w:tc>
+          <w:tcPr>
+            <w:tcW w:w="2317" w:type="dxa"/>
+          </w:tcPr>
+          <w:p>
+            <w:pPr>
+              <w:rPr>
+                <w:sz w:val="22"/>
+                <w:szCs w:val="22"/>
+                <w:lang w:val="fr-FR"/>
+              </w:rPr>
+            </w:pPr>
+            <w:r>
+              <w:rPr>
+                <w:sz w:val="22"/>
+                <w:szCs w:val="22"/>
+                <w:lang w:val="fr-FR"/>
+              </w:rPr>
+              <w:t>lieu_arrivee</w:t>
+            </w:r>
+          </w:p>
+        </w:tc>
+        <w:tc>
+          <w:tcPr>
+            <w:tcW w:w="2251" w:type="dxa"/>
+          </w:tcPr>
+          <w:p>
+            <w:pPr>
+              <w:rPr>
+                <w:sz w:val="22"/>
+                <w:szCs w:val="22"/>
+                <w:lang w:val="fr-FR"/>
+              </w:rPr>
+            </w:pPr>
+          </w:p>
+        </w:tc>
+        <w:tc>
+          <w:tcPr>
+            <w:tcW w:w="2239" w:type="dxa"/>
+          </w:tcPr>
+          <w:p>
+            <w:pPr>
+              <w:rPr>
+                <w:sz w:val="22"/>
+                <w:szCs w:val="22"/>
+                <w:lang w:val="fr-FR"/>
+              </w:rPr>
+            </w:pPr>
+            <w:r>
+              <w:rPr>
+                <w:sz w:val="22"/>
+                <w:szCs w:val="22"/>
+                <w:lang w:val="fr-FR"/>
+              </w:rPr>
+              <w:t>A</w:t>
+            </w:r>
+          </w:p>
+        </w:tc>
+        <w:tc>
+          <w:tcPr>
+            <w:tcW w:w="2255" w:type="dxa"/>
+          </w:tcPr>
+          <w:p>
+            <w:pPr>
+              <w:rPr>
+                <w:sz w:val="22"/>
+                <w:szCs w:val="22"/>
+                <w:lang w:val="fr-FR"/>
+              </w:rPr>
+            </w:pPr>
+          </w:p>
+        </w:tc>
+      </w:tr>
+      <w:tr>
+        <w:tc>
+          <w:tcPr>
+            <w:tcW w:w="2317" w:type="dxa"/>
+          </w:tcPr>
+          <w:p>
+            <w:pPr>
+              <w:rPr>
+                <w:sz w:val="22"/>
+                <w:szCs w:val="22"/>
+                <w:lang w:val="fr-FR"/>
+              </w:rPr>
+            </w:pPr>
+            <w:r>
+              <w:rPr>
+                <w:lang w:val="fr-FR"/>
+              </w:rPr>
+              <w:t>nom_compagnie</w:t>
+            </w:r>
+          </w:p>
+        </w:tc>
+        <w:tc>
+          <w:tcPr>
+            <w:tcW w:w="2251" w:type="dxa"/>
+          </w:tcPr>
+          <w:p>
+            <w:pPr>
+              <w:rPr>
+                <w:sz w:val="22"/>
+                <w:szCs w:val="22"/>
+                <w:lang w:val="fr-FR"/>
+              </w:rPr>
+            </w:pPr>
+          </w:p>
+        </w:tc>
+        <w:tc>
+          <w:tcPr>
+            <w:tcW w:w="2239" w:type="dxa"/>
+          </w:tcPr>
+          <w:p>
+            <w:pPr>
+              <w:rPr>
+                <w:sz w:val="22"/>
+                <w:szCs w:val="22"/>
+                <w:lang w:val="fr-FR"/>
+              </w:rPr>
+            </w:pPr>
+            <w:r>
+              <w:rPr>
+                <w:sz w:val="22"/>
+                <w:szCs w:val="22"/>
+                <w:lang w:val="fr-FR"/>
+              </w:rPr>
+              <w:t>A</w:t>
+            </w:r>
+          </w:p>
+        </w:tc>
+        <w:tc>
+          <w:tcPr>
+            <w:tcW w:w="2255" w:type="dxa"/>
+          </w:tcPr>
+          <w:p>
+            <w:pPr>
+              <w:rPr>
+                <w:sz w:val="22"/>
+                <w:szCs w:val="22"/>
+                <w:lang w:val="fr-FR"/>
+              </w:rPr>
+            </w:pPr>
+          </w:p>
+        </w:tc>
+      </w:tr>
+    </w:tbl>
+    <w:p>
+      <w:pPr>
         <w:rPr>
           <w:b/>
           <w:bCs/>
           <w:lang w:val="fr-FR"/>
         </w:rPr>
-        <w:t>Voyage</w:t>
+      </w:pPr>
+    </w:p>
+    <w:p>
+      <w:pPr>
+        <w:pStyle w:val="berschrift2"/>
+        <w:rPr>
+          <w:lang w:val="fr-FR"/>
+        </w:rPr>
+      </w:pPr>
+      <w:r>
+        <w:rPr>
+          <w:lang w:val="fr-FR"/>
+        </w:rPr>
+        <w:t>Modèle Conceptuel des données</w:t>
+      </w:r>
+      <w:r>
+        <w:rPr>
+          <w:lang w:val="fr-FR"/>
+        </w:rPr>
+        <w:t xml:space="preserve"> (MCD)</w:t>
+      </w:r>
+    </w:p>
+    <w:p>
+      <w:pPr>
+        <w:rPr>
+          <w:lang w:val="fr-FR"/>
+        </w:rPr>
+      </w:pPr>
+    </w:p>
+    <w:p>
+      <w:pPr>
+        <w:rPr>
+          <w:lang w:val="fr-FR"/>
+        </w:rPr>
+      </w:pPr>
+      <w:r>
+        <w:rPr>
+          <w:noProof/>
+          <w:lang w:val="fr-FR"/>
+        </w:rPr>
+        <w:lastRenderedPageBreak/>
+        <w:drawing>
+          <wp:inline distT="0" distB="0" distL="0" distR="0" wp14:anchorId="747E64B0" wp14:editId="18FC538D">
+            <wp:extent cx="5760720" cy="2767965"/>
+            <wp:effectExtent l="0" t="0" r="5080" b="635"/>
+            <wp:docPr id="1699616770" name="Grafik 1" descr="Ein Bild, das Text, Handschrift, Diagramm, Schrift enthält.&#10;&#10;Automatisch generierte Beschreibung"/>
+            <wp:cNvGraphicFramePr>
+              <a:graphicFrameLocks xmlns:a="http://schemas.openxmlformats.org/drawingml/2006/main" noChangeAspect="1"/>
+            </wp:cNvGraphicFramePr>
+            <a:graphic xmlns:a="http://schemas.openxmlformats.org/drawingml/2006/main">
+              <a:graphicData uri="http://schemas.openxmlformats.org/drawingml/2006/picture">
+                <pic:pic xmlns:pic="http://schemas.openxmlformats.org/drawingml/2006/picture">
+                  <pic:nvPicPr>
+                    <pic:cNvPr id="1699616770" name="Grafik 1" descr="Ein Bild, das Text, Handschrift, Diagramm, Schrift enthält.&#10;&#10;Automatisch generierte Beschreibung"/>
+                    <pic:cNvPicPr/>
+                  </pic:nvPicPr>
+                  <pic:blipFill>
+                    <a:blip r:embed="rId5" cstate="print">
+                      <a:extLst>
+                        <a:ext uri="{28A0092B-C50C-407E-A947-70E740481C1C}">
+                          <a14:useLocalDpi xmlns:a14="http://schemas.microsoft.com/office/drawing/2010/main" val="0"/>
+                        </a:ext>
+                      </a:extLst>
+                    </a:blip>
+                    <a:stretch>
+                      <a:fillRect/>
+                    </a:stretch>
+                  </pic:blipFill>
+                  <pic:spPr>
+                    <a:xfrm>
+                      <a:off x="0" y="0"/>
+                      <a:ext cx="5760720" cy="2767965"/>
+                    </a:xfrm>
+                    <a:prstGeom prst="rect">
+                      <a:avLst/>
+                    </a:prstGeom>
+                  </pic:spPr>
+                </pic:pic>
+              </a:graphicData>
+            </a:graphic>
+          </wp:inline>
+        </w:drawing>
       </w:r>
     </w:p>
     <w:p>
@@ -38,6 +1611,7 @@
     </w:p>
     <w:p>
       <w:pPr>
+        <w:pStyle w:val="berschrift2"/>
         <w:rPr>
           <w:lang w:val="fr-FR"/>
         </w:rPr>
@@ -64,7 +1638,89 @@
         <w:rPr>
           <w:lang w:val="fr-FR"/>
         </w:rPr>
-        <w:t>Relationnel</w:t>
+        <w:t>logique des données (MLD)</w:t>
+      </w:r>
+    </w:p>
+    <w:p>
+      <w:pPr>
+        <w:rPr>
+          <w:lang w:val="fr-FR"/>
+        </w:rPr>
+      </w:pPr>
+      <w:r>
+        <w:rPr>
+          <w:noProof/>
+          <w:lang w:val="fr-FR"/>
+        </w:rPr>
+        <w:drawing>
+          <wp:inline distT="0" distB="0" distL="0" distR="0" wp14:anchorId="55B78AFD" wp14:editId="5E87B266">
+            <wp:extent cx="5760720" cy="3437255"/>
+            <wp:effectExtent l="0" t="0" r="5080" b="4445"/>
+            <wp:docPr id="751440680" name="Grafik 2" descr="Ein Bild, das Text, Handschrift, Schrift, Diagramm enthält.&#10;&#10;Automatisch generierte Beschreibung"/>
+            <wp:cNvGraphicFramePr>
+              <a:graphicFrameLocks xmlns:a="http://schemas.openxmlformats.org/drawingml/2006/main" noChangeAspect="1"/>
+            </wp:cNvGraphicFramePr>
+            <a:graphic xmlns:a="http://schemas.openxmlformats.org/drawingml/2006/main">
+              <a:graphicData uri="http://schemas.openxmlformats.org/drawingml/2006/picture">
+                <pic:pic xmlns:pic="http://schemas.openxmlformats.org/drawingml/2006/picture">
+                  <pic:nvPicPr>
+                    <pic:cNvPr id="751440680" name="Grafik 2" descr="Ein Bild, das Text, Handschrift, Schrift, Diagramm enthält.&#10;&#10;Automatisch generierte Beschreibung"/>
+                    <pic:cNvPicPr/>
+                  </pic:nvPicPr>
+                  <pic:blipFill>
+                    <a:blip r:embed="rId6" cstate="print">
+                      <a:extLst>
+                        <a:ext uri="{28A0092B-C50C-407E-A947-70E740481C1C}">
+                          <a14:useLocalDpi xmlns:a14="http://schemas.microsoft.com/office/drawing/2010/main" val="0"/>
+                        </a:ext>
+                      </a:extLst>
+                    </a:blip>
+                    <a:stretch>
+                      <a:fillRect/>
+                    </a:stretch>
+                  </pic:blipFill>
+                  <pic:spPr>
+                    <a:xfrm>
+                      <a:off x="0" y="0"/>
+                      <a:ext cx="5760720" cy="3437255"/>
+                    </a:xfrm>
+                    <a:prstGeom prst="rect">
+                      <a:avLst/>
+                    </a:prstGeom>
+                  </pic:spPr>
+                </pic:pic>
+              </a:graphicData>
+            </a:graphic>
+          </wp:inline>
+        </w:drawing>
+      </w:r>
+    </w:p>
+    <w:p>
+      <w:pPr>
+        <w:rPr>
+          <w:lang w:val="fr-FR"/>
+        </w:rPr>
+      </w:pPr>
+    </w:p>
+    <w:p>
+      <w:pPr>
+        <w:rPr>
+          <w:lang w:val="fr-FR"/>
+        </w:rPr>
+      </w:pPr>
+    </w:p>
+    <w:p>
+      <w:pPr>
+        <w:pStyle w:val="berschrift2"/>
+        <w:rPr>
+          <w:lang w:val="fr-FR"/>
+        </w:rPr>
+      </w:pPr>
+      <w:r>
+        <w:rPr>
+          <w:lang w:val="fr-FR"/>
+        </w:rPr>
+        <w:t>Modèle physique des données (MPD)</w:t>
       </w:r>
     </w:p>
     <w:p>
@@ -170,7 +1826,13 @@
               <w:rPr>
                 <w:lang w:val="fr-FR"/>
               </w:rPr>
-              <w:t>num_telephone</w:t>
+              <w:t>num_telephon</w:t>
+            </w:r>
+            <w:r>
+              <w:rPr>
+                <w:lang w:val="fr-FR"/>
+              </w:rPr>
+              <w:t>e</w:t>
             </w:r>
           </w:p>
         </w:tc>
@@ -447,12 +2109,617 @@
         <w:t>reservation</w:t>
       </w:r>
     </w:p>
-    <w:p>
-      <w:pPr>
-        <w:rPr>
-          <w:lang w:val="fr-FR"/>
-        </w:rPr>
-      </w:pPr>
+    <w:tbl>
+      <w:tblPr>
+        <w:tblStyle w:val="Tabellenraster"/>
+        <w:tblW w:w="9351" w:type="dxa"/>
+        <w:tblLook w:val="04A0" w:firstRow="1" w:lastRow="0" w:firstColumn="1" w:lastColumn="0" w:noHBand="0" w:noVBand="1"/>
+      </w:tblPr>
+      <w:tblGrid>
+        <w:gridCol w:w="1192"/>
+        <w:gridCol w:w="805"/>
+        <w:gridCol w:w="1235"/>
+        <w:gridCol w:w="1097"/>
+        <w:gridCol w:w="805"/>
+        <w:gridCol w:w="789"/>
+        <w:gridCol w:w="1245"/>
+        <w:gridCol w:w="1256"/>
+        <w:gridCol w:w="959"/>
+      </w:tblGrid>
+      <w:tr>
+        <w:tc>
+          <w:tcPr>
+            <w:tcW w:w="1192" w:type="dxa"/>
+          </w:tcPr>
+          <w:p>
+            <w:pPr>
+              <w:rPr>
+                <w:sz w:val="16"/>
+                <w:szCs w:val="16"/>
+                <w:lang w:val="fr-FR"/>
+              </w:rPr>
+            </w:pPr>
+            <w:r>
+              <w:rPr>
+                <w:sz w:val="16"/>
+                <w:szCs w:val="16"/>
+                <w:lang w:val="fr-FR"/>
+              </w:rPr>
+              <w:t>id_reservation</w:t>
+            </w:r>
+          </w:p>
+        </w:tc>
+        <w:tc>
+          <w:tcPr>
+            <w:tcW w:w="805" w:type="dxa"/>
+          </w:tcPr>
+          <w:p>
+            <w:pPr>
+              <w:rPr>
+                <w:sz w:val="16"/>
+                <w:szCs w:val="16"/>
+                <w:lang w:val="fr-FR"/>
+              </w:rPr>
+            </w:pPr>
+            <w:r>
+              <w:rPr>
+                <w:sz w:val="16"/>
+                <w:szCs w:val="16"/>
+                <w:lang w:val="fr-FR"/>
+              </w:rPr>
+              <w:t>id_client</w:t>
+            </w:r>
+          </w:p>
+        </w:tc>
+        <w:tc>
+          <w:tcPr>
+            <w:tcW w:w="1235" w:type="dxa"/>
+          </w:tcPr>
+          <w:p>
+            <w:pPr>
+              <w:rPr>
+                <w:sz w:val="16"/>
+                <w:szCs w:val="16"/>
+                <w:lang w:val="fr-FR"/>
+              </w:rPr>
+            </w:pPr>
+            <w:r>
+              <w:rPr>
+                <w:sz w:val="16"/>
+                <w:szCs w:val="16"/>
+                <w:lang w:val="fr-FR"/>
+              </w:rPr>
+              <w:t>id_reservataire</w:t>
+            </w:r>
+          </w:p>
+        </w:tc>
+        <w:tc>
+          <w:tcPr>
+            <w:tcW w:w="1097" w:type="dxa"/>
+          </w:tcPr>
+          <w:p>
+            <w:pPr>
+              <w:rPr>
+                <w:sz w:val="16"/>
+                <w:szCs w:val="16"/>
+                <w:lang w:val="fr-FR"/>
+              </w:rPr>
+            </w:pPr>
+            <w:r>
+              <w:rPr>
+                <w:sz w:val="16"/>
+                <w:szCs w:val="16"/>
+                <w:lang w:val="fr-FR"/>
+              </w:rPr>
+              <w:t>id_conseiller</w:t>
+            </w:r>
+          </w:p>
+        </w:tc>
+        <w:tc>
+          <w:tcPr>
+            <w:tcW w:w="805" w:type="dxa"/>
+          </w:tcPr>
+          <w:p>
+            <w:pPr>
+              <w:rPr>
+                <w:sz w:val="16"/>
+                <w:szCs w:val="16"/>
+                <w:lang w:val="fr-FR"/>
+              </w:rPr>
+            </w:pPr>
+            <w:r>
+              <w:rPr>
+                <w:sz w:val="16"/>
+                <w:szCs w:val="16"/>
+                <w:lang w:val="fr-FR"/>
+              </w:rPr>
+              <w:t>num_vol</w:t>
+            </w:r>
+          </w:p>
+        </w:tc>
+        <w:tc>
+          <w:tcPr>
+            <w:tcW w:w="789" w:type="dxa"/>
+          </w:tcPr>
+          <w:p>
+            <w:pPr>
+              <w:rPr>
+                <w:sz w:val="16"/>
+                <w:szCs w:val="16"/>
+                <w:lang w:val="fr-FR"/>
+              </w:rPr>
+            </w:pPr>
+            <w:r>
+              <w:rPr>
+                <w:sz w:val="16"/>
+                <w:szCs w:val="16"/>
+                <w:lang w:val="fr-FR"/>
+              </w:rPr>
+              <w:t>type_vol</w:t>
+            </w:r>
+          </w:p>
+        </w:tc>
+        <w:tc>
+          <w:tcPr>
+            <w:tcW w:w="1245" w:type="dxa"/>
+          </w:tcPr>
+          <w:p>
+            <w:pPr>
+              <w:rPr>
+                <w:sz w:val="16"/>
+                <w:szCs w:val="16"/>
+                <w:lang w:val="fr-FR"/>
+              </w:rPr>
+            </w:pPr>
+            <w:r>
+              <w:rPr>
+                <w:sz w:val="16"/>
+                <w:szCs w:val="16"/>
+                <w:lang w:val="fr-FR"/>
+              </w:rPr>
+              <w:t>type_paiement</w:t>
+            </w:r>
+          </w:p>
+        </w:tc>
+        <w:tc>
+          <w:tcPr>
+            <w:tcW w:w="1256" w:type="dxa"/>
+          </w:tcPr>
+          <w:p>
+            <w:pPr>
+              <w:rPr>
+                <w:sz w:val="16"/>
+                <w:szCs w:val="16"/>
+                <w:lang w:val="fr-FR"/>
+              </w:rPr>
+            </w:pPr>
+            <w:r>
+              <w:rPr>
+                <w:sz w:val="16"/>
+                <w:szCs w:val="16"/>
+                <w:lang w:val="fr-FR"/>
+              </w:rPr>
+              <w:t>date_paiement</w:t>
+            </w:r>
+          </w:p>
+        </w:tc>
+        <w:tc>
+          <w:tcPr>
+            <w:tcW w:w="927" w:type="dxa"/>
+          </w:tcPr>
+          <w:p>
+            <w:pPr>
+              <w:rPr>
+                <w:sz w:val="16"/>
+                <w:szCs w:val="16"/>
+                <w:lang w:val="fr-FR"/>
+              </w:rPr>
+            </w:pPr>
+            <w:r>
+              <w:rPr>
+                <w:sz w:val="16"/>
+                <w:szCs w:val="16"/>
+                <w:lang w:val="fr-FR"/>
+              </w:rPr>
+              <w:t>a</w:t>
+            </w:r>
+            <w:r>
+              <w:rPr>
+                <w:sz w:val="16"/>
+                <w:szCs w:val="16"/>
+                <w:lang w:val="fr-FR"/>
+              </w:rPr>
+              <w:t>nnulation</w:t>
+            </w:r>
+            <w:r>
+              <w:rPr>
+                <w:sz w:val="16"/>
+                <w:szCs w:val="16"/>
+                <w:lang w:val="fr-FR"/>
+              </w:rPr>
+              <w:br/>
+            </w:r>
+            <w:r>
+              <w:rPr>
+                <w:sz w:val="16"/>
+                <w:szCs w:val="16"/>
+                <w:lang w:val="fr-FR"/>
+              </w:rPr>
+              <w:t>_possible</w:t>
+            </w:r>
+          </w:p>
+        </w:tc>
+      </w:tr>
+      <w:tr>
+        <w:tc>
+          <w:tcPr>
+            <w:tcW w:w="1192" w:type="dxa"/>
+          </w:tcPr>
+          <w:p>
+            <w:pPr>
+              <w:rPr>
+                <w:sz w:val="18"/>
+                <w:szCs w:val="18"/>
+                <w:lang w:val="fr-FR"/>
+              </w:rPr>
+            </w:pPr>
+            <w:r>
+              <w:rPr>
+                <w:sz w:val="18"/>
+                <w:szCs w:val="18"/>
+                <w:lang w:val="fr-FR"/>
+              </w:rPr>
+              <w:t>int(11)</w:t>
+            </w:r>
+          </w:p>
+        </w:tc>
+        <w:tc>
+          <w:tcPr>
+            <w:tcW w:w="805" w:type="dxa"/>
+          </w:tcPr>
+          <w:p>
+            <w:pPr>
+              <w:rPr>
+                <w:sz w:val="18"/>
+                <w:szCs w:val="18"/>
+                <w:lang w:val="fr-FR"/>
+              </w:rPr>
+            </w:pPr>
+            <w:r>
+              <w:rPr>
+                <w:sz w:val="18"/>
+                <w:szCs w:val="18"/>
+                <w:lang w:val="fr-FR"/>
+              </w:rPr>
+              <w:t>int(11)</w:t>
+            </w:r>
+          </w:p>
+        </w:tc>
+        <w:tc>
+          <w:tcPr>
+            <w:tcW w:w="1235" w:type="dxa"/>
+          </w:tcPr>
+          <w:p>
+            <w:pPr>
+              <w:rPr>
+                <w:sz w:val="18"/>
+                <w:szCs w:val="18"/>
+                <w:lang w:val="fr-FR"/>
+              </w:rPr>
+            </w:pPr>
+            <w:r>
+              <w:rPr>
+                <w:sz w:val="18"/>
+                <w:szCs w:val="18"/>
+                <w:lang w:val="fr-FR"/>
+              </w:rPr>
+              <w:t>int(11)</w:t>
+            </w:r>
+          </w:p>
+        </w:tc>
+        <w:tc>
+          <w:tcPr>
+            <w:tcW w:w="1097" w:type="dxa"/>
+          </w:tcPr>
+          <w:p>
+            <w:pPr>
+              <w:rPr>
+                <w:sz w:val="18"/>
+                <w:szCs w:val="18"/>
+                <w:lang w:val="fr-FR"/>
+              </w:rPr>
+            </w:pPr>
+            <w:r>
+              <w:rPr>
+                <w:sz w:val="18"/>
+                <w:szCs w:val="18"/>
+                <w:lang w:val="fr-FR"/>
+              </w:rPr>
+              <w:t>int(11)</w:t>
+            </w:r>
+          </w:p>
+        </w:tc>
+        <w:tc>
+          <w:tcPr>
+            <w:tcW w:w="805" w:type="dxa"/>
+          </w:tcPr>
+          <w:p>
+            <w:pPr>
+              <w:rPr>
+                <w:sz w:val="18"/>
+                <w:szCs w:val="18"/>
+                <w:lang w:val="fr-FR"/>
+              </w:rPr>
+            </w:pPr>
+            <w:r>
+              <w:rPr>
+                <w:sz w:val="18"/>
+                <w:szCs w:val="18"/>
+                <w:lang w:val="fr-FR"/>
+              </w:rPr>
+              <w:t>int(11)</w:t>
+            </w:r>
+          </w:p>
+        </w:tc>
+        <w:tc>
+          <w:tcPr>
+            <w:tcW w:w="789" w:type="dxa"/>
+          </w:tcPr>
+          <w:p>
+            <w:pPr>
+              <w:rPr>
+                <w:sz w:val="18"/>
+                <w:szCs w:val="18"/>
+                <w:lang w:val="fr-FR"/>
+              </w:rPr>
+            </w:pPr>
+            <w:r>
+              <w:rPr>
+                <w:sz w:val="18"/>
+                <w:szCs w:val="18"/>
+                <w:lang w:val="fr-FR"/>
+              </w:rPr>
+              <w:t>int(11)</w:t>
+            </w:r>
+          </w:p>
+        </w:tc>
+        <w:tc>
+          <w:tcPr>
+            <w:tcW w:w="1245" w:type="dxa"/>
+          </w:tcPr>
+          <w:p>
+            <w:pPr>
+              <w:rPr>
+                <w:sz w:val="18"/>
+                <w:szCs w:val="18"/>
+                <w:lang w:val="fr-FR"/>
+              </w:rPr>
+            </w:pPr>
+            <w:r>
+              <w:rPr>
+                <w:sz w:val="18"/>
+                <w:szCs w:val="18"/>
+                <w:lang w:val="fr-FR"/>
+              </w:rPr>
+              <w:t>varchar(2)</w:t>
+            </w:r>
+          </w:p>
+        </w:tc>
+        <w:tc>
+          <w:tcPr>
+            <w:tcW w:w="1256" w:type="dxa"/>
+          </w:tcPr>
+          <w:p>
+            <w:pPr>
+              <w:rPr>
+                <w:sz w:val="18"/>
+                <w:szCs w:val="18"/>
+                <w:lang w:val="fr-FR"/>
+              </w:rPr>
+            </w:pPr>
+            <w:r>
+              <w:rPr>
+                <w:sz w:val="18"/>
+                <w:szCs w:val="18"/>
+                <w:lang w:val="fr-FR"/>
+              </w:rPr>
+              <w:t>Date</w:t>
+            </w:r>
+          </w:p>
+        </w:tc>
+        <w:tc>
+          <w:tcPr>
+            <w:tcW w:w="927" w:type="dxa"/>
+          </w:tcPr>
+          <w:p>
+            <w:pPr>
+              <w:rPr>
+                <w:sz w:val="18"/>
+                <w:szCs w:val="18"/>
+                <w:lang w:val="fr-FR"/>
+              </w:rPr>
+            </w:pPr>
+            <w:r>
+              <w:rPr>
+                <w:sz w:val="18"/>
+                <w:szCs w:val="18"/>
+                <w:lang w:val="fr-FR"/>
+              </w:rPr>
+              <w:t>boolean</w:t>
+            </w:r>
+          </w:p>
+        </w:tc>
+      </w:tr>
+      <w:tr>
+        <w:tc>
+          <w:tcPr>
+            <w:tcW w:w="1192" w:type="dxa"/>
+          </w:tcPr>
+          <w:p>
+            <w:pPr>
+              <w:rPr>
+                <w:sz w:val="22"/>
+                <w:szCs w:val="22"/>
+                <w:lang w:val="fr-FR"/>
+              </w:rPr>
+            </w:pPr>
+            <w:r>
+              <w:rPr>
+                <w:sz w:val="22"/>
+                <w:szCs w:val="22"/>
+                <w:lang w:val="fr-FR"/>
+              </w:rPr>
+              <w:t>clé unique</w:t>
+            </w:r>
+          </w:p>
+        </w:tc>
+        <w:tc>
+          <w:tcPr>
+            <w:tcW w:w="805" w:type="dxa"/>
+          </w:tcPr>
+          <w:p>
+            <w:pPr>
+              <w:rPr>
+                <w:sz w:val="22"/>
+                <w:szCs w:val="22"/>
+                <w:lang w:val="fr-FR"/>
+              </w:rPr>
+            </w:pPr>
+            <w:r>
+              <w:rPr>
+                <w:sz w:val="22"/>
+                <w:szCs w:val="22"/>
+                <w:lang w:val="fr-FR"/>
+              </w:rPr>
+              <w:t>index</w:t>
+            </w:r>
+          </w:p>
+        </w:tc>
+        <w:tc>
+          <w:tcPr>
+            <w:tcW w:w="1235" w:type="dxa"/>
+          </w:tcPr>
+          <w:p>
+            <w:pPr>
+              <w:rPr>
+                <w:sz w:val="22"/>
+                <w:szCs w:val="22"/>
+                <w:lang w:val="fr-FR"/>
+              </w:rPr>
+            </w:pPr>
+            <w:r>
+              <w:rPr>
+                <w:sz w:val="22"/>
+                <w:szCs w:val="22"/>
+                <w:lang w:val="fr-FR"/>
+              </w:rPr>
+              <w:t>index</w:t>
+            </w:r>
+          </w:p>
+        </w:tc>
+        <w:tc>
+          <w:tcPr>
+            <w:tcW w:w="1097" w:type="dxa"/>
+          </w:tcPr>
+          <w:p>
+            <w:pPr>
+              <w:rPr>
+                <w:sz w:val="22"/>
+                <w:szCs w:val="22"/>
+                <w:lang w:val="fr-FR"/>
+              </w:rPr>
+            </w:pPr>
+            <w:r>
+              <w:rPr>
+                <w:sz w:val="22"/>
+                <w:szCs w:val="22"/>
+                <w:lang w:val="fr-FR"/>
+              </w:rPr>
+              <w:t>index</w:t>
+            </w:r>
+          </w:p>
+        </w:tc>
+        <w:tc>
+          <w:tcPr>
+            <w:tcW w:w="805" w:type="dxa"/>
+          </w:tcPr>
+          <w:p>
+            <w:pPr>
+              <w:rPr>
+                <w:lang w:val="fr-FR"/>
+              </w:rPr>
+            </w:pPr>
+          </w:p>
+        </w:tc>
+        <w:tc>
+          <w:tcPr>
+            <w:tcW w:w="789" w:type="dxa"/>
+          </w:tcPr>
+          <w:p>
+            <w:pPr>
+              <w:rPr>
+                <w:lang w:val="fr-FR"/>
+              </w:rPr>
+            </w:pPr>
+          </w:p>
+        </w:tc>
+        <w:tc>
+          <w:tcPr>
+            <w:tcW w:w="1245" w:type="dxa"/>
+          </w:tcPr>
+          <w:p>
+            <w:pPr>
+              <w:rPr>
+                <w:lang w:val="fr-FR"/>
+              </w:rPr>
+            </w:pPr>
+          </w:p>
+        </w:tc>
+        <w:tc>
+          <w:tcPr>
+            <w:tcW w:w="1256" w:type="dxa"/>
+          </w:tcPr>
+          <w:p>
+            <w:pPr>
+              <w:rPr>
+                <w:lang w:val="fr-FR"/>
+              </w:rPr>
+            </w:pPr>
+          </w:p>
+        </w:tc>
+        <w:tc>
+          <w:tcPr>
+            <w:tcW w:w="927" w:type="dxa"/>
+          </w:tcPr>
+          <w:p>
+            <w:pPr>
+              <w:rPr>
+                <w:lang w:val="fr-FR"/>
+              </w:rPr>
+            </w:pPr>
+          </w:p>
+        </w:tc>
+      </w:tr>
+    </w:tbl>
+    <w:p>
+      <w:pPr>
+        <w:rPr>
+          <w:lang w:val="fr-FR"/>
+        </w:rPr>
+      </w:pPr>
+    </w:p>
+    <w:p>
+      <w:pPr>
+        <w:rPr>
+          <w:lang w:val="fr-FR"/>
+        </w:rPr>
+      </w:pPr>
+      <w:r>
+        <w:rPr>
+          <w:lang w:val="fr-FR"/>
+        </w:rPr>
+        <w:t>Table: vol</w:t>
+      </w:r>
     </w:p>
     <w:tbl>
       <w:tblPr>
@@ -461,121 +2728,30 @@
         <w:tblLook w:val="04A0" w:firstRow="1" w:lastRow="0" w:firstColumn="1" w:lastColumn="0" w:noHBand="0" w:noVBand="1"/>
       </w:tblPr>
       <w:tblGrid>
-        <w:gridCol w:w="733"/>
-        <w:gridCol w:w="1074"/>
-        <w:gridCol w:w="1112"/>
-        <w:gridCol w:w="990"/>
-        <w:gridCol w:w="734"/>
-        <w:gridCol w:w="720"/>
-        <w:gridCol w:w="1121"/>
-        <w:gridCol w:w="1130"/>
-        <w:gridCol w:w="1448"/>
+        <w:gridCol w:w="1005"/>
+        <w:gridCol w:w="1522"/>
+        <w:gridCol w:w="1970"/>
+        <w:gridCol w:w="1287"/>
+        <w:gridCol w:w="1991"/>
+        <w:gridCol w:w="1287"/>
       </w:tblGrid>
       <w:tr>
         <w:tc>
           <w:tcPr>
-            <w:tcW w:w="822" w:type="dxa"/>
-          </w:tcPr>
-          <w:p>
-            <w:pPr>
-              <w:rPr>
-                <w:sz w:val="16"/>
-                <w:szCs w:val="16"/>
-                <w:lang w:val="fr-FR"/>
-              </w:rPr>
-            </w:pPr>
-            <w:r>
-              <w:rPr>
-                <w:sz w:val="16"/>
-                <w:szCs w:val="16"/>
-                <w:lang w:val="fr-FR"/>
-              </w:rPr>
-              <w:t>id_client</w:t>
-            </w:r>
-          </w:p>
-        </w:tc>
-        <w:tc>
-          <w:tcPr>
-            <w:tcW w:w="1186" w:type="dxa"/>
-          </w:tcPr>
-          <w:p>
-            <w:pPr>
-              <w:rPr>
-                <w:sz w:val="16"/>
-                <w:szCs w:val="16"/>
-                <w:lang w:val="fr-FR"/>
-              </w:rPr>
-            </w:pPr>
-            <w:r>
-              <w:rPr>
-                <w:sz w:val="16"/>
-                <w:szCs w:val="16"/>
-                <w:lang w:val="fr-FR"/>
-              </w:rPr>
-              <w:t>id_reservation</w:t>
-            </w:r>
-          </w:p>
-        </w:tc>
-        <w:tc>
-          <w:tcPr>
-            <w:tcW w:w="222" w:type="dxa"/>
-          </w:tcPr>
-          <w:p>
-            <w:pPr>
-              <w:rPr>
-                <w:sz w:val="16"/>
-                <w:szCs w:val="16"/>
-                <w:lang w:val="fr-FR"/>
-              </w:rPr>
-            </w:pPr>
-            <w:r>
-              <w:rPr>
-                <w:sz w:val="16"/>
-                <w:szCs w:val="16"/>
-                <w:lang w:val="fr-FR"/>
-              </w:rPr>
-              <w:t>id_reservataire</w:t>
-            </w:r>
-          </w:p>
-        </w:tc>
-        <w:tc>
-          <w:tcPr>
-            <w:tcW w:w="1092" w:type="dxa"/>
-          </w:tcPr>
-          <w:p>
-            <w:pPr>
-              <w:rPr>
-                <w:sz w:val="16"/>
-                <w:szCs w:val="16"/>
-                <w:lang w:val="fr-FR"/>
-              </w:rPr>
-            </w:pPr>
-            <w:r>
-              <w:rPr>
-                <w:sz w:val="16"/>
-                <w:szCs w:val="16"/>
-                <w:lang w:val="fr-FR"/>
-              </w:rPr>
-              <w:t>id_conseiller</w:t>
-            </w:r>
-          </w:p>
-        </w:tc>
-        <w:tc>
-          <w:tcPr>
-            <w:tcW w:w="821" w:type="dxa"/>
-          </w:tcPr>
-          <w:p>
-            <w:pPr>
-              <w:rPr>
-                <w:sz w:val="16"/>
-                <w:szCs w:val="16"/>
-                <w:lang w:val="fr-FR"/>
-              </w:rPr>
-            </w:pPr>
-            <w:r>
-              <w:rPr>
-                <w:sz w:val="16"/>
-                <w:szCs w:val="16"/>
+            <w:tcW w:w="1179" w:type="dxa"/>
+          </w:tcPr>
+          <w:p>
+            <w:pPr>
+              <w:rPr>
+                <w:sz w:val="22"/>
+                <w:szCs w:val="22"/>
+                <w:lang w:val="fr-FR"/>
+              </w:rPr>
+            </w:pPr>
+            <w:r>
+              <w:rPr>
+                <w:sz w:val="22"/>
+                <w:szCs w:val="22"/>
                 <w:lang w:val="fr-FR"/>
               </w:rPr>
               <w:t>num_vol</w:t>
@@ -584,89 +2760,127 @@
         </w:tc>
         <w:tc>
           <w:tcPr>
-            <w:tcW w:w="821" w:type="dxa"/>
-          </w:tcPr>
-          <w:p>
-            <w:pPr>
-              <w:rPr>
-                <w:sz w:val="16"/>
-                <w:szCs w:val="16"/>
-                <w:lang w:val="fr-FR"/>
-              </w:rPr>
-            </w:pPr>
-            <w:r>
-              <w:rPr>
-                <w:sz w:val="16"/>
-                <w:szCs w:val="16"/>
-                <w:lang w:val="fr-FR"/>
-              </w:rPr>
-              <w:t>type_vol</w:t>
-            </w:r>
-          </w:p>
-        </w:tc>
-        <w:tc>
-          <w:tcPr>
-            <w:tcW w:w="1239" w:type="dxa"/>
-          </w:tcPr>
-          <w:p>
-            <w:pPr>
-              <w:rPr>
-                <w:sz w:val="16"/>
-                <w:szCs w:val="16"/>
-                <w:lang w:val="fr-FR"/>
-              </w:rPr>
-            </w:pPr>
-            <w:r>
-              <w:rPr>
-                <w:sz w:val="16"/>
-                <w:szCs w:val="16"/>
-                <w:lang w:val="fr-FR"/>
-              </w:rPr>
-              <w:t>type_paiement</w:t>
-            </w:r>
-          </w:p>
-        </w:tc>
-        <w:tc>
-          <w:tcPr>
-            <w:tcW w:w="1250" w:type="dxa"/>
-          </w:tcPr>
-          <w:p>
-            <w:pPr>
-              <w:rPr>
-                <w:sz w:val="16"/>
-                <w:szCs w:val="16"/>
-                <w:lang w:val="fr-FR"/>
-              </w:rPr>
-            </w:pPr>
-            <w:r>
-              <w:rPr>
-                <w:sz w:val="16"/>
-                <w:szCs w:val="16"/>
-                <w:lang w:val="fr-FR"/>
-              </w:rPr>
-              <w:t>date_paiement</w:t>
-            </w:r>
-          </w:p>
-        </w:tc>
-        <w:tc>
-          <w:tcPr>
-            <w:tcW w:w="1609" w:type="dxa"/>
-          </w:tcPr>
-          <w:p>
-            <w:pPr>
-              <w:rPr>
-                <w:sz w:val="16"/>
-                <w:szCs w:val="16"/>
-                <w:lang w:val="fr-FR"/>
-              </w:rPr>
-            </w:pPr>
-            <w:r>
-              <w:rPr>
-                <w:sz w:val="16"/>
-                <w:szCs w:val="16"/>
-                <w:lang w:val="fr-FR"/>
-              </w:rPr>
-              <w:t>annulation_possible</w:t>
+            <w:tcW w:w="1423" w:type="dxa"/>
+          </w:tcPr>
+          <w:p>
+            <w:pPr>
+              <w:rPr>
+                <w:sz w:val="22"/>
+                <w:szCs w:val="22"/>
+                <w:lang w:val="fr-FR"/>
+              </w:rPr>
+            </w:pPr>
+            <w:r>
+              <w:rPr>
+                <w:sz w:val="22"/>
+                <w:szCs w:val="22"/>
+                <w:lang w:val="fr-FR"/>
+              </w:rPr>
+              <w:t>i</w:t>
+            </w:r>
+            <w:r>
+              <w:rPr>
+                <w:sz w:val="22"/>
+                <w:szCs w:val="22"/>
+                <w:lang w:val="fr-FR"/>
+              </w:rPr>
+              <w:t>d_</w:t>
+            </w:r>
+            <w:r>
+              <w:rPr>
+                <w:sz w:val="22"/>
+                <w:szCs w:val="22"/>
+                <w:lang w:val="fr-FR"/>
+              </w:rPr>
+              <w:t>compagnie</w:t>
+            </w:r>
+          </w:p>
+        </w:tc>
+        <w:tc>
+          <w:tcPr>
+            <w:tcW w:w="2176" w:type="dxa"/>
+          </w:tcPr>
+          <w:p>
+            <w:pPr>
+              <w:rPr>
+                <w:sz w:val="22"/>
+                <w:szCs w:val="22"/>
+                <w:lang w:val="fr-FR"/>
+              </w:rPr>
+            </w:pPr>
+            <w:r>
+              <w:rPr>
+                <w:sz w:val="22"/>
+                <w:szCs w:val="22"/>
+                <w:lang w:val="fr-FR"/>
+              </w:rPr>
+              <w:t>date_heure_depart</w:t>
+            </w:r>
+          </w:p>
+        </w:tc>
+        <w:tc>
+          <w:tcPr>
+            <w:tcW w:w="1435" w:type="dxa"/>
+          </w:tcPr>
+          <w:p>
+            <w:pPr>
+              <w:rPr>
+                <w:sz w:val="22"/>
+                <w:szCs w:val="22"/>
+                <w:lang w:val="fr-FR"/>
+              </w:rPr>
+            </w:pPr>
+            <w:r>
+              <w:rPr>
+                <w:sz w:val="22"/>
+                <w:szCs w:val="22"/>
+                <w:lang w:val="fr-FR"/>
+              </w:rPr>
+              <w:t>lieu_depart</w:t>
+            </w:r>
+          </w:p>
+        </w:tc>
+        <w:tc>
+          <w:tcPr>
+            <w:tcW w:w="2201" w:type="dxa"/>
+          </w:tcPr>
+          <w:p>
+            <w:pPr>
+              <w:rPr>
+                <w:sz w:val="22"/>
+                <w:szCs w:val="22"/>
+                <w:lang w:val="fr-FR"/>
+              </w:rPr>
+            </w:pPr>
+            <w:r>
+              <w:rPr>
+                <w:sz w:val="22"/>
+                <w:szCs w:val="22"/>
+                <w:lang w:val="fr-FR"/>
+              </w:rPr>
+              <w:t>date_heure_arrivee</w:t>
+            </w:r>
+          </w:p>
+        </w:tc>
+        <w:tc>
+          <w:tcPr>
+            <w:tcW w:w="648" w:type="dxa"/>
+          </w:tcPr>
+          <w:p>
+            <w:pPr>
+              <w:rPr>
+                <w:sz w:val="22"/>
+                <w:szCs w:val="22"/>
+                <w:lang w:val="fr-FR"/>
+              </w:rPr>
+            </w:pPr>
+            <w:r>
+              <w:rPr>
+                <w:sz w:val="22"/>
+                <w:szCs w:val="22"/>
+                <w:lang w:val="fr-FR"/>
+              </w:rPr>
+              <w:t>lieu_arrivee</w:t>
             </w:r>
           </w:p>
         </w:tc>
@@ -674,20 +2888,20 @@
       <w:tr>
         <w:tc>
           <w:tcPr>
-            <w:tcW w:w="822" w:type="dxa"/>
-          </w:tcPr>
-          <w:p>
-            <w:pPr>
-              <w:rPr>
-                <w:sz w:val="18"/>
-                <w:szCs w:val="18"/>
-                <w:lang w:val="fr-FR"/>
-              </w:rPr>
-            </w:pPr>
-            <w:r>
-              <w:rPr>
-                <w:sz w:val="18"/>
-                <w:szCs w:val="18"/>
+            <w:tcW w:w="1179" w:type="dxa"/>
+          </w:tcPr>
+          <w:p>
+            <w:pPr>
+              <w:rPr>
+                <w:sz w:val="22"/>
+                <w:szCs w:val="22"/>
+                <w:lang w:val="fr-FR"/>
+              </w:rPr>
+            </w:pPr>
+            <w:r>
+              <w:rPr>
+                <w:sz w:val="22"/>
+                <w:szCs w:val="22"/>
                 <w:lang w:val="fr-FR"/>
               </w:rPr>
               <w:t>int(11)</w:t>
@@ -696,152 +2910,66 @@
         </w:tc>
         <w:tc>
           <w:tcPr>
-            <w:tcW w:w="1186" w:type="dxa"/>
-          </w:tcPr>
-          <w:p>
-            <w:pPr>
-              <w:rPr>
-                <w:sz w:val="18"/>
-                <w:szCs w:val="18"/>
-                <w:lang w:val="fr-FR"/>
-              </w:rPr>
-            </w:pPr>
-            <w:r>
-              <w:rPr>
-                <w:sz w:val="18"/>
-                <w:szCs w:val="18"/>
-                <w:lang w:val="fr-FR"/>
-              </w:rPr>
-              <w:t>int(11)</w:t>
-            </w:r>
-          </w:p>
-        </w:tc>
-        <w:tc>
-          <w:tcPr>
-            <w:tcW w:w="222" w:type="dxa"/>
-          </w:tcPr>
-          <w:p>
-            <w:pPr>
-              <w:rPr>
-                <w:sz w:val="18"/>
-                <w:szCs w:val="18"/>
-                <w:lang w:val="fr-FR"/>
-              </w:rPr>
-            </w:pPr>
-            <w:r>
-              <w:rPr>
-                <w:sz w:val="18"/>
-                <w:szCs w:val="18"/>
-                <w:lang w:val="fr-FR"/>
-              </w:rPr>
-              <w:t>int(11)</w:t>
-            </w:r>
-          </w:p>
-        </w:tc>
-        <w:tc>
-          <w:tcPr>
-            <w:tcW w:w="1092" w:type="dxa"/>
-          </w:tcPr>
-          <w:p>
-            <w:pPr>
-              <w:rPr>
-                <w:sz w:val="18"/>
-                <w:szCs w:val="18"/>
-                <w:lang w:val="fr-FR"/>
-              </w:rPr>
-            </w:pPr>
-            <w:r>
-              <w:rPr>
-                <w:sz w:val="18"/>
-                <w:szCs w:val="18"/>
-                <w:lang w:val="fr-FR"/>
-              </w:rPr>
-              <w:t>int(11)</w:t>
-            </w:r>
-          </w:p>
-        </w:tc>
-        <w:tc>
-          <w:tcPr>
-            <w:tcW w:w="821" w:type="dxa"/>
-          </w:tcPr>
-          <w:p>
-            <w:pPr>
-              <w:rPr>
-                <w:sz w:val="18"/>
-                <w:szCs w:val="18"/>
-                <w:lang w:val="fr-FR"/>
-              </w:rPr>
-            </w:pPr>
-            <w:r>
-              <w:rPr>
-                <w:sz w:val="18"/>
-                <w:szCs w:val="18"/>
-                <w:lang w:val="fr-FR"/>
-              </w:rPr>
-              <w:t>int(11)</w:t>
-            </w:r>
-          </w:p>
-        </w:tc>
-        <w:tc>
-          <w:tcPr>
-            <w:tcW w:w="821" w:type="dxa"/>
-          </w:tcPr>
-          <w:p>
-            <w:pPr>
-              <w:rPr>
-                <w:sz w:val="18"/>
-                <w:szCs w:val="18"/>
-                <w:lang w:val="fr-FR"/>
-              </w:rPr>
-            </w:pPr>
-            <w:r>
-              <w:rPr>
-                <w:sz w:val="18"/>
-                <w:szCs w:val="18"/>
-                <w:lang w:val="fr-FR"/>
-              </w:rPr>
-              <w:t>int(11)</w:t>
-            </w:r>
-          </w:p>
-        </w:tc>
-        <w:tc>
-          <w:tcPr>
-            <w:tcW w:w="1239" w:type="dxa"/>
-          </w:tcPr>
-          <w:p>
-            <w:pPr>
-              <w:rPr>
-                <w:sz w:val="18"/>
-                <w:szCs w:val="18"/>
-                <w:lang w:val="fr-FR"/>
-              </w:rPr>
-            </w:pPr>
-            <w:r>
-              <w:rPr>
-                <w:sz w:val="18"/>
-                <w:szCs w:val="18"/>
-                <w:lang w:val="fr-FR"/>
-              </w:rPr>
-              <w:t>varchar(2)</w:t>
-            </w:r>
-          </w:p>
-        </w:tc>
-        <w:tc>
-          <w:tcPr>
-            <w:tcW w:w="1250" w:type="dxa"/>
-          </w:tcPr>
-          <w:p>
-            <w:pPr>
-              <w:rPr>
-                <w:sz w:val="18"/>
-                <w:szCs w:val="18"/>
-                <w:lang w:val="fr-FR"/>
-              </w:rPr>
-            </w:pPr>
-            <w:r>
-              <w:rPr>
-                <w:sz w:val="18"/>
-                <w:szCs w:val="18"/>
+            <w:tcW w:w="1423" w:type="dxa"/>
+          </w:tcPr>
+          <w:p>
+            <w:pPr>
+              <w:rPr>
+                <w:sz w:val="22"/>
+                <w:szCs w:val="22"/>
+                <w:lang w:val="fr-FR"/>
+              </w:rPr>
+            </w:pPr>
+            <w:r>
+              <w:rPr>
+                <w:sz w:val="22"/>
+                <w:szCs w:val="22"/>
+                <w:lang w:val="fr-FR"/>
+              </w:rPr>
+              <w:t>int</w:t>
+            </w:r>
+            <w:r>
+              <w:rPr>
+                <w:sz w:val="22"/>
+                <w:szCs w:val="22"/>
+                <w:lang w:val="fr-FR"/>
+              </w:rPr>
+              <w:t>(</w:t>
+            </w:r>
+            <w:r>
+              <w:rPr>
+                <w:sz w:val="22"/>
+                <w:szCs w:val="22"/>
+                <w:lang w:val="fr-FR"/>
+              </w:rPr>
+              <w:t>11</w:t>
+            </w:r>
+            <w:r>
+              <w:rPr>
+                <w:sz w:val="22"/>
+                <w:szCs w:val="22"/>
+                <w:lang w:val="fr-FR"/>
+              </w:rPr>
+              <w:t>)</w:t>
+            </w:r>
+          </w:p>
+        </w:tc>
+        <w:tc>
+          <w:tcPr>
+            <w:tcW w:w="2176" w:type="dxa"/>
+          </w:tcPr>
+          <w:p>
+            <w:pPr>
+              <w:rPr>
+                <w:sz w:val="22"/>
+                <w:szCs w:val="22"/>
+                <w:lang w:val="fr-FR"/>
+              </w:rPr>
+            </w:pPr>
+            <w:r>
+              <w:rPr>
+                <w:sz w:val="22"/>
+                <w:szCs w:val="22"/>
                 <w:lang w:val="fr-FR"/>
               </w:rPr>
               <w:t>Date</w:t>
@@ -850,23 +2978,67 @@
         </w:tc>
         <w:tc>
           <w:tcPr>
-            <w:tcW w:w="1609" w:type="dxa"/>
-          </w:tcPr>
-          <w:p>
-            <w:pPr>
-              <w:rPr>
-                <w:sz w:val="18"/>
-                <w:szCs w:val="18"/>
-                <w:lang w:val="fr-FR"/>
-              </w:rPr>
-            </w:pPr>
-            <w:r>
-              <w:rPr>
-                <w:sz w:val="18"/>
-                <w:szCs w:val="18"/>
-                <w:lang w:val="fr-FR"/>
-              </w:rPr>
-              <w:t>boolean</w:t>
+            <w:tcW w:w="1435" w:type="dxa"/>
+          </w:tcPr>
+          <w:p>
+            <w:pPr>
+              <w:rPr>
+                <w:sz w:val="22"/>
+                <w:szCs w:val="22"/>
+                <w:lang w:val="fr-FR"/>
+              </w:rPr>
+            </w:pPr>
+            <w:r>
+              <w:rPr>
+                <w:sz w:val="22"/>
+                <w:szCs w:val="22"/>
+                <w:lang w:val="fr-FR"/>
+              </w:rPr>
+              <w:t>Varchar(25)</w:t>
+            </w:r>
+          </w:p>
+        </w:tc>
+        <w:tc>
+          <w:tcPr>
+            <w:tcW w:w="2201" w:type="dxa"/>
+          </w:tcPr>
+          <w:p>
+            <w:pPr>
+              <w:rPr>
+                <w:sz w:val="22"/>
+                <w:szCs w:val="22"/>
+                <w:lang w:val="fr-FR"/>
+              </w:rPr>
+            </w:pPr>
+            <w:r>
+              <w:rPr>
+                <w:sz w:val="22"/>
+                <w:szCs w:val="22"/>
+                <w:lang w:val="fr-FR"/>
+              </w:rPr>
+              <w:t>Date</w:t>
+            </w:r>
+          </w:p>
+        </w:tc>
+        <w:tc>
+          <w:tcPr>
+            <w:tcW w:w="648" w:type="dxa"/>
+          </w:tcPr>
+          <w:p>
+            <w:pPr>
+              <w:rPr>
+                <w:sz w:val="22"/>
+                <w:szCs w:val="22"/>
+                <w:lang w:val="fr-FR"/>
+              </w:rPr>
+            </w:pPr>
+            <w:r>
+              <w:rPr>
+                <w:sz w:val="22"/>
+                <w:szCs w:val="22"/>
+                <w:lang w:val="fr-FR"/>
+              </w:rPr>
+              <w:t>Varchar(25)</w:t>
             </w:r>
           </w:p>
         </w:tc>
@@ -874,29 +3046,7 @@
       <w:tr>
         <w:tc>
           <w:tcPr>
-            <w:tcW w:w="822" w:type="dxa"/>
-          </w:tcPr>
-          <w:p>
-            <w:pPr>
-              <w:rPr>
-                <w:sz w:val="22"/>
-                <w:szCs w:val="22"/>
-                <w:lang w:val="fr-FR"/>
-              </w:rPr>
-            </w:pPr>
-            <w:r>
-              <w:rPr>
-                <w:sz w:val="22"/>
-                <w:szCs w:val="22"/>
-                <w:lang w:val="fr-FR"/>
-              </w:rPr>
-              <w:t>index</w:t>
-            </w:r>
-          </w:p>
-        </w:tc>
-        <w:tc>
-          <w:tcPr>
-            <w:tcW w:w="1186" w:type="dxa"/>
+            <w:tcW w:w="1179" w:type="dxa"/>
           </w:tcPr>
           <w:p>
             <w:pPr>
@@ -918,111 +3068,69 @@
         </w:tc>
         <w:tc>
           <w:tcPr>
-            <w:tcW w:w="222" w:type="dxa"/>
-          </w:tcPr>
-          <w:p>
-            <w:pPr>
-              <w:rPr>
-                <w:sz w:val="22"/>
-                <w:szCs w:val="22"/>
-                <w:lang w:val="fr-FR"/>
-              </w:rPr>
-            </w:pPr>
-            <w:r>
-              <w:rPr>
-                <w:sz w:val="22"/>
-                <w:szCs w:val="22"/>
-                <w:lang w:val="fr-FR"/>
-              </w:rPr>
-              <w:t>i</w:t>
-            </w:r>
-            <w:r>
-              <w:rPr>
-                <w:sz w:val="22"/>
-                <w:szCs w:val="22"/>
-                <w:lang w:val="fr-FR"/>
-              </w:rPr>
-              <w:t>ndex</w:t>
-            </w:r>
-          </w:p>
-        </w:tc>
-        <w:tc>
-          <w:tcPr>
-            <w:tcW w:w="1092" w:type="dxa"/>
-          </w:tcPr>
-          <w:p>
-            <w:pPr>
-              <w:rPr>
-                <w:sz w:val="22"/>
-                <w:szCs w:val="22"/>
-                <w:lang w:val="fr-FR"/>
-              </w:rPr>
-            </w:pPr>
-            <w:r>
-              <w:rPr>
-                <w:sz w:val="22"/>
-                <w:szCs w:val="22"/>
-                <w:lang w:val="fr-FR"/>
-              </w:rPr>
-              <w:t>index</w:t>
-            </w:r>
-          </w:p>
-        </w:tc>
-        <w:tc>
-          <w:tcPr>
-            <w:tcW w:w="821" w:type="dxa"/>
-          </w:tcPr>
-          <w:p>
-            <w:pPr>
-              <w:rPr>
-                <w:lang w:val="fr-FR"/>
-              </w:rPr>
-            </w:pPr>
-          </w:p>
-        </w:tc>
-        <w:tc>
-          <w:tcPr>
-            <w:tcW w:w="821" w:type="dxa"/>
-          </w:tcPr>
-          <w:p>
-            <w:pPr>
-              <w:rPr>
-                <w:lang w:val="fr-FR"/>
-              </w:rPr>
-            </w:pPr>
-          </w:p>
-        </w:tc>
-        <w:tc>
-          <w:tcPr>
-            <w:tcW w:w="1239" w:type="dxa"/>
-          </w:tcPr>
-          <w:p>
-            <w:pPr>
-              <w:rPr>
-                <w:lang w:val="fr-FR"/>
-              </w:rPr>
-            </w:pPr>
-          </w:p>
-        </w:tc>
-        <w:tc>
-          <w:tcPr>
-            <w:tcW w:w="1250" w:type="dxa"/>
-          </w:tcPr>
-          <w:p>
-            <w:pPr>
-              <w:rPr>
-                <w:lang w:val="fr-FR"/>
-              </w:rPr>
-            </w:pPr>
-          </w:p>
-        </w:tc>
-        <w:tc>
-          <w:tcPr>
-            <w:tcW w:w="1609" w:type="dxa"/>
-          </w:tcPr>
-          <w:p>
-            <w:pPr>
-              <w:rPr>
+            <w:tcW w:w="1423" w:type="dxa"/>
+          </w:tcPr>
+          <w:p>
+            <w:pPr>
+              <w:rPr>
+                <w:sz w:val="22"/>
+                <w:szCs w:val="22"/>
+                <w:lang w:val="fr-FR"/>
+              </w:rPr>
+            </w:pPr>
+          </w:p>
+        </w:tc>
+        <w:tc>
+          <w:tcPr>
+            <w:tcW w:w="2176" w:type="dxa"/>
+          </w:tcPr>
+          <w:p>
+            <w:pPr>
+              <w:rPr>
+                <w:sz w:val="22"/>
+                <w:szCs w:val="22"/>
+                <w:lang w:val="fr-FR"/>
+              </w:rPr>
+            </w:pPr>
+          </w:p>
+        </w:tc>
+        <w:tc>
+          <w:tcPr>
+            <w:tcW w:w="1435" w:type="dxa"/>
+          </w:tcPr>
+          <w:p>
+            <w:pPr>
+              <w:rPr>
+                <w:sz w:val="22"/>
+                <w:szCs w:val="22"/>
+                <w:lang w:val="fr-FR"/>
+              </w:rPr>
+            </w:pPr>
+          </w:p>
+        </w:tc>
+        <w:tc>
+          <w:tcPr>
+            <w:tcW w:w="2201" w:type="dxa"/>
+          </w:tcPr>
+          <w:p>
+            <w:pPr>
+              <w:rPr>
+                <w:sz w:val="22"/>
+                <w:szCs w:val="22"/>
+                <w:lang w:val="fr-FR"/>
+              </w:rPr>
+            </w:pPr>
+          </w:p>
+        </w:tc>
+        <w:tc>
+          <w:tcPr>
+            <w:tcW w:w="648" w:type="dxa"/>
+          </w:tcPr>
+          <w:p>
+            <w:pPr>
+              <w:rPr>
+                <w:sz w:val="22"/>
+                <w:szCs w:val="22"/>
                 <w:lang w:val="fr-FR"/>
               </w:rPr>
             </w:pPr>
@@ -1047,7 +3155,7 @@
         <w:rPr>
           <w:lang w:val="fr-FR"/>
         </w:rPr>
-        <w:t>Table: vol</w:t>
+        <w:t>Table : compagnie</w:t>
       </w:r>
     </w:p>
     <w:tbl>
@@ -1057,52 +3165,28 @@
         <w:tblLook w:val="04A0" w:firstRow="1" w:lastRow="0" w:firstColumn="1" w:lastColumn="0" w:noHBand="0" w:noVBand="1"/>
       </w:tblPr>
       <w:tblGrid>
-        <w:gridCol w:w="1035"/>
-        <w:gridCol w:w="1321"/>
-        <w:gridCol w:w="2024"/>
-        <w:gridCol w:w="1322"/>
-        <w:gridCol w:w="2047"/>
-        <w:gridCol w:w="1313"/>
+        <w:gridCol w:w="4531"/>
+        <w:gridCol w:w="4531"/>
       </w:tblGrid>
       <w:tr>
         <w:tc>
           <w:tcPr>
-            <w:tcW w:w="1179" w:type="dxa"/>
-          </w:tcPr>
-          <w:p>
-            <w:pPr>
-              <w:rPr>
-                <w:sz w:val="22"/>
-                <w:szCs w:val="22"/>
-                <w:lang w:val="fr-FR"/>
-              </w:rPr>
-            </w:pPr>
-            <w:r>
-              <w:rPr>
-                <w:sz w:val="22"/>
-                <w:szCs w:val="22"/>
-                <w:lang w:val="fr-FR"/>
-              </w:rPr>
-              <w:t>num_vol</w:t>
-            </w:r>
-          </w:p>
-        </w:tc>
-        <w:tc>
-          <w:tcPr>
-            <w:tcW w:w="1423" w:type="dxa"/>
-          </w:tcPr>
-          <w:p>
-            <w:pPr>
-              <w:rPr>
-                <w:sz w:val="22"/>
-                <w:szCs w:val="22"/>
-                <w:lang w:val="fr-FR"/>
-              </w:rPr>
-            </w:pPr>
-            <w:r>
-              <w:rPr>
-                <w:sz w:val="22"/>
-                <w:szCs w:val="22"/>
+            <w:tcW w:w="4531" w:type="dxa"/>
+          </w:tcPr>
+          <w:p>
+            <w:pPr>
+              <w:rPr>
+                <w:lang w:val="fr-FR"/>
+              </w:rPr>
+            </w:pPr>
+            <w:r>
+              <w:rPr>
+                <w:lang w:val="fr-FR"/>
+              </w:rPr>
+              <w:t>id_</w:t>
+            </w:r>
+            <w:r>
+              <w:rPr>
                 <w:lang w:val="fr-FR"/>
               </w:rPr>
               <w:t>compagnie</w:t>
@@ -1111,89 +3195,19 @@
         </w:tc>
         <w:tc>
           <w:tcPr>
-            <w:tcW w:w="2176" w:type="dxa"/>
-          </w:tcPr>
-          <w:p>
-            <w:pPr>
-              <w:rPr>
-                <w:sz w:val="22"/>
-                <w:szCs w:val="22"/>
-                <w:lang w:val="fr-FR"/>
-              </w:rPr>
-            </w:pPr>
-            <w:r>
-              <w:rPr>
-                <w:sz w:val="22"/>
-                <w:szCs w:val="22"/>
-                <w:lang w:val="fr-FR"/>
-              </w:rPr>
-              <w:t>date_heure_depart</w:t>
-            </w:r>
-          </w:p>
-        </w:tc>
-        <w:tc>
-          <w:tcPr>
-            <w:tcW w:w="1435" w:type="dxa"/>
-          </w:tcPr>
-          <w:p>
-            <w:pPr>
-              <w:rPr>
-                <w:sz w:val="22"/>
-                <w:szCs w:val="22"/>
-                <w:lang w:val="fr-FR"/>
-              </w:rPr>
-            </w:pPr>
-            <w:r>
-              <w:rPr>
-                <w:sz w:val="22"/>
-                <w:szCs w:val="22"/>
-                <w:lang w:val="fr-FR"/>
-              </w:rPr>
-              <w:t>lieu_depart</w:t>
-            </w:r>
-          </w:p>
-        </w:tc>
-        <w:tc>
-          <w:tcPr>
-            <w:tcW w:w="2201" w:type="dxa"/>
-          </w:tcPr>
-          <w:p>
-            <w:pPr>
-              <w:rPr>
-                <w:sz w:val="22"/>
-                <w:szCs w:val="22"/>
-                <w:lang w:val="fr-FR"/>
-              </w:rPr>
-            </w:pPr>
-            <w:r>
-              <w:rPr>
-                <w:sz w:val="22"/>
-                <w:szCs w:val="22"/>
-                <w:lang w:val="fr-FR"/>
-              </w:rPr>
-              <w:t>date_heure_arrivee</w:t>
-            </w:r>
-          </w:p>
-        </w:tc>
-        <w:tc>
-          <w:tcPr>
-            <w:tcW w:w="648" w:type="dxa"/>
-          </w:tcPr>
-          <w:p>
-            <w:pPr>
-              <w:rPr>
-                <w:sz w:val="22"/>
-                <w:szCs w:val="22"/>
-                <w:lang w:val="fr-FR"/>
-              </w:rPr>
-            </w:pPr>
-            <w:r>
-              <w:rPr>
-                <w:sz w:val="22"/>
-                <w:szCs w:val="22"/>
-                <w:lang w:val="fr-FR"/>
-              </w:rPr>
-              <w:t>lieu_arrivee</w:t>
+            <w:tcW w:w="4531" w:type="dxa"/>
+          </w:tcPr>
+          <w:p>
+            <w:pPr>
+              <w:rPr>
+                <w:lang w:val="fr-FR"/>
+              </w:rPr>
+            </w:pPr>
+            <w:r>
+              <w:rPr>
+                <w:lang w:val="fr-FR"/>
+              </w:rPr>
+              <w:t>nom_compagnie</w:t>
             </w:r>
           </w:p>
         </w:tc>
@@ -1201,20 +3215,16 @@
       <w:tr>
         <w:tc>
           <w:tcPr>
-            <w:tcW w:w="1179" w:type="dxa"/>
-          </w:tcPr>
-          <w:p>
-            <w:pPr>
-              <w:rPr>
-                <w:sz w:val="22"/>
-                <w:szCs w:val="22"/>
-                <w:lang w:val="fr-FR"/>
-              </w:rPr>
-            </w:pPr>
-            <w:r>
-              <w:rPr>
-                <w:sz w:val="22"/>
-                <w:szCs w:val="22"/>
+            <w:tcW w:w="4531" w:type="dxa"/>
+          </w:tcPr>
+          <w:p>
+            <w:pPr>
+              <w:rPr>
+                <w:lang w:val="fr-FR"/>
+              </w:rPr>
+            </w:pPr>
+            <w:r>
+              <w:rPr>
                 <w:lang w:val="fr-FR"/>
               </w:rPr>
               <w:t>int(11)</w:t>
@@ -1223,111 +3233,19 @@
         </w:tc>
         <w:tc>
           <w:tcPr>
-            <w:tcW w:w="1423" w:type="dxa"/>
-          </w:tcPr>
-          <w:p>
-            <w:pPr>
-              <w:rPr>
-                <w:sz w:val="22"/>
-                <w:szCs w:val="22"/>
-                <w:lang w:val="fr-FR"/>
-              </w:rPr>
-            </w:pPr>
-            <w:r>
-              <w:rPr>
-                <w:sz w:val="22"/>
-                <w:szCs w:val="22"/>
-                <w:lang w:val="fr-FR"/>
-              </w:rPr>
-              <w:t>Varchar(25)</w:t>
-            </w:r>
-          </w:p>
-        </w:tc>
-        <w:tc>
-          <w:tcPr>
-            <w:tcW w:w="2176" w:type="dxa"/>
-          </w:tcPr>
-          <w:p>
-            <w:pPr>
-              <w:rPr>
-                <w:sz w:val="22"/>
-                <w:szCs w:val="22"/>
-                <w:lang w:val="fr-FR"/>
-              </w:rPr>
-            </w:pPr>
-            <w:r>
-              <w:rPr>
-                <w:sz w:val="22"/>
-                <w:szCs w:val="22"/>
-                <w:lang w:val="fr-FR"/>
-              </w:rPr>
-              <w:t>Date</w:t>
-            </w:r>
-          </w:p>
-        </w:tc>
-        <w:tc>
-          <w:tcPr>
-            <w:tcW w:w="1435" w:type="dxa"/>
-          </w:tcPr>
-          <w:p>
-            <w:pPr>
-              <w:rPr>
-                <w:sz w:val="22"/>
-                <w:szCs w:val="22"/>
-                <w:lang w:val="fr-FR"/>
-              </w:rPr>
-            </w:pPr>
-            <w:r>
-              <w:rPr>
-                <w:sz w:val="22"/>
-                <w:szCs w:val="22"/>
-                <w:lang w:val="fr-FR"/>
-              </w:rPr>
-              <w:t>Varchar(25)</w:t>
-            </w:r>
-          </w:p>
-        </w:tc>
-        <w:tc>
-          <w:tcPr>
-            <w:tcW w:w="2201" w:type="dxa"/>
-          </w:tcPr>
-          <w:p>
-            <w:pPr>
-              <w:rPr>
-                <w:sz w:val="22"/>
-                <w:szCs w:val="22"/>
-                <w:lang w:val="fr-FR"/>
-              </w:rPr>
-            </w:pPr>
-            <w:r>
-              <w:rPr>
-                <w:sz w:val="22"/>
-                <w:szCs w:val="22"/>
-                <w:lang w:val="fr-FR"/>
-              </w:rPr>
-              <w:t>Date</w:t>
-            </w:r>
-          </w:p>
-        </w:tc>
-        <w:tc>
-          <w:tcPr>
-            <w:tcW w:w="648" w:type="dxa"/>
-          </w:tcPr>
-          <w:p>
-            <w:pPr>
-              <w:rPr>
-                <w:sz w:val="22"/>
-                <w:szCs w:val="22"/>
-                <w:lang w:val="fr-FR"/>
-              </w:rPr>
-            </w:pPr>
-            <w:r>
-              <w:rPr>
-                <w:sz w:val="22"/>
-                <w:szCs w:val="22"/>
-                <w:lang w:val="fr-FR"/>
-              </w:rPr>
-              <w:t>Varchar(25)</w:t>
+            <w:tcW w:w="4531" w:type="dxa"/>
+          </w:tcPr>
+          <w:p>
+            <w:pPr>
+              <w:rPr>
+                <w:lang w:val="fr-FR"/>
+              </w:rPr>
+            </w:pPr>
+            <w:r>
+              <w:rPr>
+                <w:lang w:val="fr-FR"/>
+              </w:rPr>
+              <w:t>varchar(25)</w:t>
             </w:r>
           </w:p>
         </w:tc>
@@ -1335,20 +3253,16 @@
       <w:tr>
         <w:tc>
           <w:tcPr>
-            <w:tcW w:w="1179" w:type="dxa"/>
-          </w:tcPr>
-          <w:p>
-            <w:pPr>
-              <w:rPr>
-                <w:sz w:val="22"/>
-                <w:szCs w:val="22"/>
-                <w:lang w:val="fr-FR"/>
-              </w:rPr>
-            </w:pPr>
-            <w:r>
-              <w:rPr>
-                <w:sz w:val="22"/>
-                <w:szCs w:val="22"/>
+            <w:tcW w:w="4531" w:type="dxa"/>
+          </w:tcPr>
+          <w:p>
+            <w:pPr>
+              <w:rPr>
+                <w:lang w:val="fr-FR"/>
+              </w:rPr>
+            </w:pPr>
+            <w:r>
+              <w:rPr>
                 <w:lang w:val="fr-FR"/>
               </w:rPr>
               <w:t>clé unique</w:t>
@@ -1357,69 +3271,11 @@
         </w:tc>
         <w:tc>
           <w:tcPr>
-            <w:tcW w:w="1423" w:type="dxa"/>
-          </w:tcPr>
-          <w:p>
-            <w:pPr>
-              <w:rPr>
-                <w:sz w:val="22"/>
-                <w:szCs w:val="22"/>
-                <w:lang w:val="fr-FR"/>
-              </w:rPr>
-            </w:pPr>
-          </w:p>
-        </w:tc>
-        <w:tc>
-          <w:tcPr>
-            <w:tcW w:w="2176" w:type="dxa"/>
-          </w:tcPr>
-          <w:p>
-            <w:pPr>
-              <w:rPr>
-                <w:sz w:val="22"/>
-                <w:szCs w:val="22"/>
-                <w:lang w:val="fr-FR"/>
-              </w:rPr>
-            </w:pPr>
-          </w:p>
-        </w:tc>
-        <w:tc>
-          <w:tcPr>
-            <w:tcW w:w="1435" w:type="dxa"/>
-          </w:tcPr>
-          <w:p>
-            <w:pPr>
-              <w:rPr>
-                <w:sz w:val="22"/>
-                <w:szCs w:val="22"/>
-                <w:lang w:val="fr-FR"/>
-              </w:rPr>
-            </w:pPr>
-          </w:p>
-        </w:tc>
-        <w:tc>
-          <w:tcPr>
-            <w:tcW w:w="2201" w:type="dxa"/>
-          </w:tcPr>
-          <w:p>
-            <w:pPr>
-              <w:rPr>
-                <w:sz w:val="22"/>
-                <w:szCs w:val="22"/>
-                <w:lang w:val="fr-FR"/>
-              </w:rPr>
-            </w:pPr>
-          </w:p>
-        </w:tc>
-        <w:tc>
-          <w:tcPr>
-            <w:tcW w:w="648" w:type="dxa"/>
-          </w:tcPr>
-          <w:p>
-            <w:pPr>
-              <w:rPr>
-                <w:sz w:val="22"/>
-                <w:szCs w:val="22"/>
+            <w:tcW w:w="4531" w:type="dxa"/>
+          </w:tcPr>
+          <w:p>
+            <w:pPr>
+              <w:rPr>
                 <w:lang w:val="fr-FR"/>
               </w:rPr>
             </w:pPr>
@@ -1436,15 +3292,16 @@
     </w:p>
     <w:p>
       <w:pPr>
-        <w:rPr>
-          <w:lang w:val="fr-FR"/>
-        </w:rPr>
-      </w:pPr>
-      <w:r>
-        <w:rPr>
-          <w:lang w:val="fr-FR"/>
-        </w:rPr>
-        <w:t>Sources java:</w:t>
+        <w:pStyle w:val="berschrift2"/>
+        <w:rPr>
+          <w:lang w:val="fr-FR"/>
+        </w:rPr>
+      </w:pPr>
+      <w:r>
+        <w:rPr>
+          <w:lang w:val="fr-FR"/>
+        </w:rPr>
+        <w:t>Sources java</w:t>
       </w:r>
     </w:p>
     <w:p>
@@ -1804,13 +3661,7 @@
         <w:rPr>
           <w:lang w:val="fr-FR"/>
         </w:rPr>
-        <w:t>client</w:t>
-      </w:r>
-      <w:r>
-        <w:rPr>
-          <w:lang w:val="fr-FR"/>
-        </w:rPr>
-        <w:t xml:space="preserve"> extends table</w:t>
+        <w:t>client extends table</w:t>
       </w:r>
     </w:p>
     <w:p>
@@ -1896,7 +3747,6 @@
         <w:rPr>
           <w:lang w:val="fr-FR"/>
         </w:rPr>
-        <w:lastRenderedPageBreak/>
         <w:t>Class vol</w:t>
       </w:r>
     </w:p>
@@ -2961,7 +4811,6 @@
     <w:next w:val="Standard"/>
     <w:link w:val="berschrift2Zchn"/>
     <w:uiPriority w:val="9"/>
-    <w:semiHidden/>
     <w:unhideWhenUsed/>
     <w:qFormat/>
     <w:rsid w:val="00A568F0"/>
@@ -3176,7 +5025,6 @@
     <w:basedOn w:val="Absatz-Standardschriftart"/>
     <w:link w:val="berschrift2"/>
     <w:uiPriority w:val="9"/>
-    <w:semiHidden/>
     <w:rsid w:val="00A568F0"/>
     <w:rPr>
       <w:rFonts w:asciiTheme="majorHAnsi" w:eastAsiaTheme="majorEastAsia" w:hAnsiTheme="majorHAnsi" w:cstheme="majorBidi"/>

</xml_diff>

<commit_message>
sql database creation code
</commit_message>
<xml_diff>
--- a/Projet_doc.docx
+++ b/Projet_doc.docx
@@ -551,6 +551,12 @@
               <w:rPr>
                 <w:lang w:val="fr-FR"/>
               </w:rPr>
+              <w:t>A</w:t>
+            </w:r>
+            <w:r>
+              <w:rPr>
+                <w:lang w:val="fr-FR"/>
+              </w:rPr>
               <w:t>N</w:t>
             </w:r>
           </w:p>
@@ -1079,6 +1085,24 @@
                 <w:lang w:val="fr-FR"/>
               </w:rPr>
             </w:pPr>
+            <w:r>
+              <w:rPr>
+                <w:lang w:val="fr-FR"/>
+              </w:rPr>
+              <w:t>Doit être avant l</w:t>
+            </w:r>
+            <w:r>
+              <w:rPr>
+                <w:lang w:val="fr-FR"/>
+              </w:rPr>
+              <w:t xml:space="preserve">a date du </w:t>
+            </w:r>
+            <w:r>
+              <w:rPr>
+                <w:lang w:val="fr-FR"/>
+              </w:rPr>
+              <w:t>départ du vol</w:t>
+            </w:r>
           </w:p>
         </w:tc>
       </w:tr>
@@ -2121,7 +2145,7 @@
         <w:gridCol w:w="1235"/>
         <w:gridCol w:w="1097"/>
         <w:gridCol w:w="805"/>
-        <w:gridCol w:w="789"/>
+        <w:gridCol w:w="1113"/>
         <w:gridCol w:w="1245"/>
         <w:gridCol w:w="1256"/>
         <w:gridCol w:w="959"/>
@@ -2479,7 +2503,7 @@
                 <w:szCs w:val="18"/>
                 <w:lang w:val="fr-FR"/>
               </w:rPr>
-              <w:t>int(11)</w:t>
+              <w:t>Varchar(25)</w:t>
             </w:r>
           </w:p>
         </w:tc>
@@ -2728,12 +2752,12 @@
         <w:tblLook w:val="04A0" w:firstRow="1" w:lastRow="0" w:firstColumn="1" w:lastColumn="0" w:noHBand="0" w:noVBand="1"/>
       </w:tblPr>
       <w:tblGrid>
-        <w:gridCol w:w="1005"/>
-        <w:gridCol w:w="1522"/>
-        <w:gridCol w:w="1970"/>
-        <w:gridCol w:w="1287"/>
-        <w:gridCol w:w="1991"/>
-        <w:gridCol w:w="1287"/>
+        <w:gridCol w:w="1250"/>
+        <w:gridCol w:w="1476"/>
+        <w:gridCol w:w="1909"/>
+        <w:gridCol w:w="1249"/>
+        <w:gridCol w:w="1929"/>
+        <w:gridCol w:w="1249"/>
       </w:tblGrid>
       <w:tr>
         <w:tc>
@@ -2904,7 +2928,7 @@
                 <w:szCs w:val="22"/>
                 <w:lang w:val="fr-FR"/>
               </w:rPr>
-              <w:t>int(11)</w:t>
+              <w:t>Varchar(25)</w:t>
             </w:r>
           </w:p>
         </w:tc>
@@ -3819,6 +3843,7 @@
         <w:rPr>
           <w:lang w:val="fr-FR"/>
         </w:rPr>
+        <w:lastRenderedPageBreak/>
         <w:t>Afficher les vols</w:t>
       </w:r>
     </w:p>

</xml_diff>